<commit_message>
Update simulation and documentation
</commit_message>
<xml_diff>
--- a/arch/Doc1.docx
+++ b/arch/Doc1.docx
@@ -65,7 +65,27 @@
           <w:sz w:val="72"/>
           <w:szCs w:val="72"/>
         </w:rPr>
-        <w:t>Process simulation theory in practice</w:t>
+        <w:t xml:space="preserve">Intro to </w:t>
+      </w:r>
+      <w:r>
+        <w:rPr>
+          <w:b/>
+          <w:bCs/>
+          <w:color w:val="029AF3"/>
+          <w:sz w:val="72"/>
+          <w:szCs w:val="72"/>
+        </w:rPr>
+        <w:t>dynamic simulations</w:t>
+      </w:r>
+      <w:r>
+        <w:rPr>
+          <w:b/>
+          <w:bCs/>
+          <w:color w:val="029AF3"/>
+          <w:sz w:val="72"/>
+          <w:szCs w:val="72"/>
+        </w:rPr>
+        <w:t xml:space="preserve"> software architecture</w:t>
       </w:r>
     </w:p>
     <w:p>
@@ -103,64 +123,2489 @@
     </w:p>
     <w:p>
       <w:pPr>
+        <w:jc w:val="center"/>
+        <w:rPr>
+          <w:b/>
+          <w:bCs/>
+          <w:sz w:val="72"/>
+          <w:szCs w:val="72"/>
+        </w:rPr>
+      </w:pPr>
+    </w:p>
+    <w:p>
+      <w:pPr>
+        <w:jc w:val="center"/>
+        <w:rPr>
+          <w:b/>
+          <w:bCs/>
+          <w:sz w:val="72"/>
+          <w:szCs w:val="72"/>
+        </w:rPr>
+      </w:pPr>
+    </w:p>
+    <w:p>
+      <w:pPr>
+        <w:jc w:val="center"/>
+        <w:rPr>
+          <w:b/>
+          <w:bCs/>
+          <w:lang w:val="sk-SK"/>
+        </w:rPr>
+      </w:pPr>
+      <w:r>
+        <w:rPr>
+          <w:b/>
+          <w:bCs/>
+        </w:rPr>
+        <w:t>Erik Palen</w:t>
+      </w:r>
+      <w:r>
+        <w:rPr>
+          <w:b/>
+          <w:bCs/>
+          <w:lang w:val="sk-SK"/>
+        </w:rPr>
+        <w:t>čík</w:t>
+      </w:r>
+    </w:p>
+    <w:p>
+      <w:pPr>
+        <w:pStyle w:val="TOCHeading"/>
+        <w:sectPr>
+          <w:footerReference w:type="default" r:id="rId8"/>
+          <w:pgSz w:w="12240" w:h="15840"/>
+          <w:pgMar w:top="1440" w:right="1440" w:bottom="1440" w:left="1440" w:header="720" w:footer="720" w:gutter="0"/>
+          <w:cols w:space="720"/>
+          <w:docGrid w:linePitch="360"/>
+        </w:sectPr>
+      </w:pPr>
+    </w:p>
+    <w:sdt>
+      <w:sdtPr>
+        <w:id w:val="-130486830"/>
+        <w:docPartObj>
+          <w:docPartGallery w:val="Table of Contents"/>
+          <w:docPartUnique/>
+        </w:docPartObj>
+      </w:sdtPr>
+      <w:sdtEndPr>
+        <w:rPr>
+          <w:rFonts w:asciiTheme="minorHAnsi" w:eastAsiaTheme="minorHAnsi" w:hAnsiTheme="minorHAnsi" w:cstheme="minorBidi"/>
+          <w:noProof/>
+          <w:color w:val="auto"/>
+          <w:kern w:val="2"/>
+          <w:sz w:val="24"/>
+          <w:szCs w:val="24"/>
+          <w14:ligatures w14:val="standardContextual"/>
+        </w:rPr>
+      </w:sdtEndPr>
+      <w:sdtContent>
+        <w:p>
+          <w:pPr>
+            <w:pStyle w:val="TOCHeading"/>
+          </w:pPr>
+          <w:r>
+            <w:t>Table of Contents</w:t>
+          </w:r>
+        </w:p>
+        <w:p>
+          <w:pPr>
+            <w:pStyle w:val="TOC1"/>
+            <w:tabs>
+              <w:tab w:val="left" w:pos="480"/>
+              <w:tab w:val="right" w:leader="dot" w:pos="9350"/>
+            </w:tabs>
+            <w:rPr>
+              <w:noProof/>
+            </w:rPr>
+          </w:pPr>
+          <w:r>
+            <w:rPr>
+              <w:b w:val="0"/>
+              <w:bCs w:val="0"/>
+            </w:rPr>
+            <w:fldChar w:fldCharType="begin"/>
+          </w:r>
+          <w:r>
+            <w:instrText xml:space="preserve"> TOC \o "1-3" \h \z \u </w:instrText>
+          </w:r>
+          <w:r>
+            <w:rPr>
+              <w:b w:val="0"/>
+              <w:bCs w:val="0"/>
+            </w:rPr>
+            <w:fldChar w:fldCharType="separate"/>
+          </w:r>
+          <w:hyperlink w:anchor="_Toc199667521" w:history="1">
+            <w:r>
+              <w:rPr>
+                <w:rStyle w:val="Hyperlink"/>
+                <w:noProof/>
+              </w:rPr>
+              <w:t>1.</w:t>
+            </w:r>
+            <w:r>
+              <w:rPr>
+                <w:noProof/>
+              </w:rPr>
+              <w:tab/>
+            </w:r>
+            <w:r>
+              <w:rPr>
+                <w:rStyle w:val="Hyperlink"/>
+                <w:noProof/>
+              </w:rPr>
+              <w:t>Content</w:t>
+            </w:r>
+            <w:r>
+              <w:rPr>
+                <w:noProof/>
+                <w:webHidden/>
+              </w:rPr>
+              <w:tab/>
+            </w:r>
+            <w:r>
+              <w:rPr>
+                <w:noProof/>
+                <w:webHidden/>
+              </w:rPr>
+              <w:fldChar w:fldCharType="begin"/>
+            </w:r>
+            <w:r>
+              <w:rPr>
+                <w:noProof/>
+                <w:webHidden/>
+              </w:rPr>
+              <w:instrText xml:space="preserve"> PAGEREF _Toc199667521 \h </w:instrText>
+            </w:r>
+            <w:r>
+              <w:rPr>
+                <w:noProof/>
+                <w:webHidden/>
+              </w:rPr>
+            </w:r>
+            <w:r>
+              <w:rPr>
+                <w:noProof/>
+                <w:webHidden/>
+              </w:rPr>
+              <w:fldChar w:fldCharType="separate"/>
+            </w:r>
+            <w:r>
+              <w:rPr>
+                <w:noProof/>
+                <w:webHidden/>
+              </w:rPr>
+              <w:t>2</w:t>
+            </w:r>
+            <w:r>
+              <w:rPr>
+                <w:noProof/>
+                <w:webHidden/>
+              </w:rPr>
+              <w:fldChar w:fldCharType="end"/>
+            </w:r>
+          </w:hyperlink>
+        </w:p>
+        <w:p>
+          <w:pPr>
+            <w:pStyle w:val="TOC1"/>
+            <w:tabs>
+              <w:tab w:val="left" w:pos="480"/>
+              <w:tab w:val="right" w:leader="dot" w:pos="9350"/>
+            </w:tabs>
+            <w:rPr>
+              <w:noProof/>
+            </w:rPr>
+          </w:pPr>
+          <w:hyperlink w:anchor="_Toc199667522" w:history="1">
+            <w:r>
+              <w:rPr>
+                <w:rStyle w:val="Hyperlink"/>
+                <w:noProof/>
+              </w:rPr>
+              <w:t>2.</w:t>
+            </w:r>
+            <w:r>
+              <w:rPr>
+                <w:noProof/>
+              </w:rPr>
+              <w:tab/>
+            </w:r>
+            <w:r>
+              <w:rPr>
+                <w:rStyle w:val="Hyperlink"/>
+                <w:noProof/>
+              </w:rPr>
+              <w:t>Intro</w:t>
+            </w:r>
+            <w:r>
+              <w:rPr>
+                <w:noProof/>
+                <w:webHidden/>
+              </w:rPr>
+              <w:tab/>
+            </w:r>
+            <w:r>
+              <w:rPr>
+                <w:noProof/>
+                <w:webHidden/>
+              </w:rPr>
+              <w:fldChar w:fldCharType="begin"/>
+            </w:r>
+            <w:r>
+              <w:rPr>
+                <w:noProof/>
+                <w:webHidden/>
+              </w:rPr>
+              <w:instrText xml:space="preserve"> PAGEREF _Toc199667522 \h </w:instrText>
+            </w:r>
+            <w:r>
+              <w:rPr>
+                <w:noProof/>
+                <w:webHidden/>
+              </w:rPr>
+            </w:r>
+            <w:r>
+              <w:rPr>
+                <w:noProof/>
+                <w:webHidden/>
+              </w:rPr>
+              <w:fldChar w:fldCharType="separate"/>
+            </w:r>
+            <w:r>
+              <w:rPr>
+                <w:noProof/>
+                <w:webHidden/>
+              </w:rPr>
+              <w:t>3</w:t>
+            </w:r>
+            <w:r>
+              <w:rPr>
+                <w:noProof/>
+                <w:webHidden/>
+              </w:rPr>
+              <w:fldChar w:fldCharType="end"/>
+            </w:r>
+          </w:hyperlink>
+        </w:p>
+        <w:p>
+          <w:pPr>
+            <w:pStyle w:val="TOC2"/>
+            <w:tabs>
+              <w:tab w:val="left" w:pos="720"/>
+              <w:tab w:val="right" w:leader="dot" w:pos="9350"/>
+            </w:tabs>
+            <w:rPr>
+              <w:noProof/>
+            </w:rPr>
+          </w:pPr>
+          <w:hyperlink w:anchor="_Toc199667523" w:history="1">
+            <w:r>
+              <w:rPr>
+                <w:rStyle w:val="Hyperlink"/>
+                <w:noProof/>
+              </w:rPr>
+              <w:t>1.</w:t>
+            </w:r>
+            <w:r>
+              <w:rPr>
+                <w:noProof/>
+              </w:rPr>
+              <w:tab/>
+            </w:r>
+            <w:r>
+              <w:rPr>
+                <w:rStyle w:val="Hyperlink"/>
+                <w:noProof/>
+              </w:rPr>
+              <w:t>Author introduction</w:t>
+            </w:r>
+            <w:r>
+              <w:rPr>
+                <w:noProof/>
+                <w:webHidden/>
+              </w:rPr>
+              <w:tab/>
+            </w:r>
+            <w:r>
+              <w:rPr>
+                <w:noProof/>
+                <w:webHidden/>
+              </w:rPr>
+              <w:fldChar w:fldCharType="begin"/>
+            </w:r>
+            <w:r>
+              <w:rPr>
+                <w:noProof/>
+                <w:webHidden/>
+              </w:rPr>
+              <w:instrText xml:space="preserve"> PAGEREF _Toc199667523 \h </w:instrText>
+            </w:r>
+            <w:r>
+              <w:rPr>
+                <w:noProof/>
+                <w:webHidden/>
+              </w:rPr>
+            </w:r>
+            <w:r>
+              <w:rPr>
+                <w:noProof/>
+                <w:webHidden/>
+              </w:rPr>
+              <w:fldChar w:fldCharType="separate"/>
+            </w:r>
+            <w:r>
+              <w:rPr>
+                <w:noProof/>
+                <w:webHidden/>
+              </w:rPr>
+              <w:t>3</w:t>
+            </w:r>
+            <w:r>
+              <w:rPr>
+                <w:noProof/>
+                <w:webHidden/>
+              </w:rPr>
+              <w:fldChar w:fldCharType="end"/>
+            </w:r>
+          </w:hyperlink>
+        </w:p>
+        <w:p>
+          <w:pPr>
+            <w:pStyle w:val="TOC2"/>
+            <w:tabs>
+              <w:tab w:val="left" w:pos="720"/>
+              <w:tab w:val="right" w:leader="dot" w:pos="9350"/>
+            </w:tabs>
+            <w:rPr>
+              <w:noProof/>
+            </w:rPr>
+          </w:pPr>
+          <w:hyperlink w:anchor="_Toc199667524" w:history="1">
+            <w:r>
+              <w:rPr>
+                <w:rStyle w:val="Hyperlink"/>
+                <w:noProof/>
+              </w:rPr>
+              <w:t>2.</w:t>
+            </w:r>
+            <w:r>
+              <w:rPr>
+                <w:noProof/>
+              </w:rPr>
+              <w:tab/>
+            </w:r>
+            <w:r>
+              <w:rPr>
+                <w:rStyle w:val="Hyperlink"/>
+                <w:noProof/>
+              </w:rPr>
+              <w:t>Motivation to write the book</w:t>
+            </w:r>
+            <w:r>
+              <w:rPr>
+                <w:noProof/>
+                <w:webHidden/>
+              </w:rPr>
+              <w:tab/>
+            </w:r>
+            <w:r>
+              <w:rPr>
+                <w:noProof/>
+                <w:webHidden/>
+              </w:rPr>
+              <w:fldChar w:fldCharType="begin"/>
+            </w:r>
+            <w:r>
+              <w:rPr>
+                <w:noProof/>
+                <w:webHidden/>
+              </w:rPr>
+              <w:instrText xml:space="preserve"> PAGEREF _Toc199667524 \h </w:instrText>
+            </w:r>
+            <w:r>
+              <w:rPr>
+                <w:noProof/>
+                <w:webHidden/>
+              </w:rPr>
+            </w:r>
+            <w:r>
+              <w:rPr>
+                <w:noProof/>
+                <w:webHidden/>
+              </w:rPr>
+              <w:fldChar w:fldCharType="separate"/>
+            </w:r>
+            <w:r>
+              <w:rPr>
+                <w:noProof/>
+                <w:webHidden/>
+              </w:rPr>
+              <w:t>3</w:t>
+            </w:r>
+            <w:r>
+              <w:rPr>
+                <w:noProof/>
+                <w:webHidden/>
+              </w:rPr>
+              <w:fldChar w:fldCharType="end"/>
+            </w:r>
+          </w:hyperlink>
+        </w:p>
+        <w:p>
+          <w:pPr>
+            <w:pStyle w:val="TOC2"/>
+            <w:tabs>
+              <w:tab w:val="left" w:pos="720"/>
+              <w:tab w:val="right" w:leader="dot" w:pos="9350"/>
+            </w:tabs>
+            <w:rPr>
+              <w:noProof/>
+            </w:rPr>
+          </w:pPr>
+          <w:hyperlink w:anchor="_Toc199667525" w:history="1">
+            <w:r>
+              <w:rPr>
+                <w:rStyle w:val="Hyperlink"/>
+                <w:noProof/>
+              </w:rPr>
+              <w:t>3.</w:t>
+            </w:r>
+            <w:r>
+              <w:rPr>
+                <w:noProof/>
+              </w:rPr>
+              <w:tab/>
+            </w:r>
+            <w:r>
+              <w:rPr>
+                <w:rStyle w:val="Hyperlink"/>
+                <w:noProof/>
+              </w:rPr>
+              <w:t>Motivation to create Turtle Engine</w:t>
+            </w:r>
+            <w:r>
+              <w:rPr>
+                <w:noProof/>
+                <w:webHidden/>
+              </w:rPr>
+              <w:tab/>
+            </w:r>
+            <w:r>
+              <w:rPr>
+                <w:noProof/>
+                <w:webHidden/>
+              </w:rPr>
+              <w:fldChar w:fldCharType="begin"/>
+            </w:r>
+            <w:r>
+              <w:rPr>
+                <w:noProof/>
+                <w:webHidden/>
+              </w:rPr>
+              <w:instrText xml:space="preserve"> PAGEREF _Toc199667525 \h </w:instrText>
+            </w:r>
+            <w:r>
+              <w:rPr>
+                <w:noProof/>
+                <w:webHidden/>
+              </w:rPr>
+            </w:r>
+            <w:r>
+              <w:rPr>
+                <w:noProof/>
+                <w:webHidden/>
+              </w:rPr>
+              <w:fldChar w:fldCharType="separate"/>
+            </w:r>
+            <w:r>
+              <w:rPr>
+                <w:noProof/>
+                <w:webHidden/>
+              </w:rPr>
+              <w:t>3</w:t>
+            </w:r>
+            <w:r>
+              <w:rPr>
+                <w:noProof/>
+                <w:webHidden/>
+              </w:rPr>
+              <w:fldChar w:fldCharType="end"/>
+            </w:r>
+          </w:hyperlink>
+        </w:p>
+        <w:p>
+          <w:pPr>
+            <w:pStyle w:val="TOC1"/>
+            <w:tabs>
+              <w:tab w:val="left" w:pos="480"/>
+              <w:tab w:val="right" w:leader="dot" w:pos="9350"/>
+            </w:tabs>
+            <w:rPr>
+              <w:noProof/>
+            </w:rPr>
+          </w:pPr>
+          <w:hyperlink w:anchor="_Toc199667526" w:history="1">
+            <w:r>
+              <w:rPr>
+                <w:rStyle w:val="Hyperlink"/>
+                <w:noProof/>
+              </w:rPr>
+              <w:t>3.</w:t>
+            </w:r>
+            <w:r>
+              <w:rPr>
+                <w:noProof/>
+              </w:rPr>
+              <w:tab/>
+            </w:r>
+            <w:r>
+              <w:rPr>
+                <w:rStyle w:val="Hyperlink"/>
+                <w:noProof/>
+              </w:rPr>
+              <w:t>Simulation theory</w:t>
+            </w:r>
+            <w:r>
+              <w:rPr>
+                <w:noProof/>
+                <w:webHidden/>
+              </w:rPr>
+              <w:tab/>
+            </w:r>
+            <w:r>
+              <w:rPr>
+                <w:noProof/>
+                <w:webHidden/>
+              </w:rPr>
+              <w:fldChar w:fldCharType="begin"/>
+            </w:r>
+            <w:r>
+              <w:rPr>
+                <w:noProof/>
+                <w:webHidden/>
+              </w:rPr>
+              <w:instrText xml:space="preserve"> PAGEREF _Toc199667526 \h </w:instrText>
+            </w:r>
+            <w:r>
+              <w:rPr>
+                <w:noProof/>
+                <w:webHidden/>
+              </w:rPr>
+            </w:r>
+            <w:r>
+              <w:rPr>
+                <w:noProof/>
+                <w:webHidden/>
+              </w:rPr>
+              <w:fldChar w:fldCharType="separate"/>
+            </w:r>
+            <w:r>
+              <w:rPr>
+                <w:noProof/>
+                <w:webHidden/>
+              </w:rPr>
+              <w:t>4</w:t>
+            </w:r>
+            <w:r>
+              <w:rPr>
+                <w:noProof/>
+                <w:webHidden/>
+              </w:rPr>
+              <w:fldChar w:fldCharType="end"/>
+            </w:r>
+          </w:hyperlink>
+        </w:p>
+        <w:p>
+          <w:pPr>
+            <w:pStyle w:val="TOC2"/>
+            <w:tabs>
+              <w:tab w:val="left" w:pos="720"/>
+              <w:tab w:val="right" w:leader="dot" w:pos="9350"/>
+            </w:tabs>
+            <w:rPr>
+              <w:noProof/>
+            </w:rPr>
+          </w:pPr>
+          <w:hyperlink w:anchor="_Toc199667527" w:history="1">
+            <w:r>
+              <w:rPr>
+                <w:rStyle w:val="Hyperlink"/>
+                <w:noProof/>
+              </w:rPr>
+              <w:t>4.</w:t>
+            </w:r>
+            <w:r>
+              <w:rPr>
+                <w:noProof/>
+              </w:rPr>
+              <w:tab/>
+            </w:r>
+            <w:r>
+              <w:rPr>
+                <w:rStyle w:val="Hyperlink"/>
+                <w:noProof/>
+              </w:rPr>
+              <w:t>Monte Carlo method</w:t>
+            </w:r>
+            <w:r>
+              <w:rPr>
+                <w:noProof/>
+                <w:webHidden/>
+              </w:rPr>
+              <w:tab/>
+            </w:r>
+            <w:r>
+              <w:rPr>
+                <w:noProof/>
+                <w:webHidden/>
+              </w:rPr>
+              <w:fldChar w:fldCharType="begin"/>
+            </w:r>
+            <w:r>
+              <w:rPr>
+                <w:noProof/>
+                <w:webHidden/>
+              </w:rPr>
+              <w:instrText xml:space="preserve"> PAGEREF _Toc199667527 \h </w:instrText>
+            </w:r>
+            <w:r>
+              <w:rPr>
+                <w:noProof/>
+                <w:webHidden/>
+              </w:rPr>
+            </w:r>
+            <w:r>
+              <w:rPr>
+                <w:noProof/>
+                <w:webHidden/>
+              </w:rPr>
+              <w:fldChar w:fldCharType="separate"/>
+            </w:r>
+            <w:r>
+              <w:rPr>
+                <w:noProof/>
+                <w:webHidden/>
+              </w:rPr>
+              <w:t>4</w:t>
+            </w:r>
+            <w:r>
+              <w:rPr>
+                <w:noProof/>
+                <w:webHidden/>
+              </w:rPr>
+              <w:fldChar w:fldCharType="end"/>
+            </w:r>
+          </w:hyperlink>
+        </w:p>
+        <w:p>
+          <w:pPr>
+            <w:pStyle w:val="TOC2"/>
+            <w:tabs>
+              <w:tab w:val="left" w:pos="720"/>
+              <w:tab w:val="right" w:leader="dot" w:pos="9350"/>
+            </w:tabs>
+            <w:rPr>
+              <w:noProof/>
+            </w:rPr>
+          </w:pPr>
+          <w:hyperlink w:anchor="_Toc199667528" w:history="1">
+            <w:r>
+              <w:rPr>
+                <w:rStyle w:val="Hyperlink"/>
+                <w:noProof/>
+              </w:rPr>
+              <w:t>5.</w:t>
+            </w:r>
+            <w:r>
+              <w:rPr>
+                <w:noProof/>
+              </w:rPr>
+              <w:tab/>
+            </w:r>
+            <w:r>
+              <w:rPr>
+                <w:rStyle w:val="Hyperlink"/>
+                <w:noProof/>
+              </w:rPr>
+              <w:t>Probability distribution</w:t>
+            </w:r>
+            <w:r>
+              <w:rPr>
+                <w:noProof/>
+                <w:webHidden/>
+              </w:rPr>
+              <w:tab/>
+            </w:r>
+            <w:r>
+              <w:rPr>
+                <w:noProof/>
+                <w:webHidden/>
+              </w:rPr>
+              <w:fldChar w:fldCharType="begin"/>
+            </w:r>
+            <w:r>
+              <w:rPr>
+                <w:noProof/>
+                <w:webHidden/>
+              </w:rPr>
+              <w:instrText xml:space="preserve"> PAGEREF _Toc199667528 \h </w:instrText>
+            </w:r>
+            <w:r>
+              <w:rPr>
+                <w:noProof/>
+                <w:webHidden/>
+              </w:rPr>
+            </w:r>
+            <w:r>
+              <w:rPr>
+                <w:noProof/>
+                <w:webHidden/>
+              </w:rPr>
+              <w:fldChar w:fldCharType="separate"/>
+            </w:r>
+            <w:r>
+              <w:rPr>
+                <w:noProof/>
+                <w:webHidden/>
+              </w:rPr>
+              <w:t>4</w:t>
+            </w:r>
+            <w:r>
+              <w:rPr>
+                <w:noProof/>
+                <w:webHidden/>
+              </w:rPr>
+              <w:fldChar w:fldCharType="end"/>
+            </w:r>
+          </w:hyperlink>
+        </w:p>
+        <w:p>
+          <w:pPr>
+            <w:pStyle w:val="TOC2"/>
+            <w:tabs>
+              <w:tab w:val="left" w:pos="720"/>
+              <w:tab w:val="right" w:leader="dot" w:pos="9350"/>
+            </w:tabs>
+            <w:rPr>
+              <w:noProof/>
+            </w:rPr>
+          </w:pPr>
+          <w:hyperlink w:anchor="_Toc199667529" w:history="1">
+            <w:r>
+              <w:rPr>
+                <w:rStyle w:val="Hyperlink"/>
+                <w:noProof/>
+              </w:rPr>
+              <w:t>6.</w:t>
+            </w:r>
+            <w:r>
+              <w:rPr>
+                <w:noProof/>
+              </w:rPr>
+              <w:tab/>
+            </w:r>
+            <w:r>
+              <w:rPr>
+                <w:rStyle w:val="Hyperlink"/>
+                <w:noProof/>
+              </w:rPr>
+              <w:t>Statistics</w:t>
+            </w:r>
+            <w:r>
+              <w:rPr>
+                <w:noProof/>
+                <w:webHidden/>
+              </w:rPr>
+              <w:tab/>
+            </w:r>
+            <w:r>
+              <w:rPr>
+                <w:noProof/>
+                <w:webHidden/>
+              </w:rPr>
+              <w:fldChar w:fldCharType="begin"/>
+            </w:r>
+            <w:r>
+              <w:rPr>
+                <w:noProof/>
+                <w:webHidden/>
+              </w:rPr>
+              <w:instrText xml:space="preserve"> PAGEREF _Toc199667529 \h </w:instrText>
+            </w:r>
+            <w:r>
+              <w:rPr>
+                <w:noProof/>
+                <w:webHidden/>
+              </w:rPr>
+            </w:r>
+            <w:r>
+              <w:rPr>
+                <w:noProof/>
+                <w:webHidden/>
+              </w:rPr>
+              <w:fldChar w:fldCharType="separate"/>
+            </w:r>
+            <w:r>
+              <w:rPr>
+                <w:noProof/>
+                <w:webHidden/>
+              </w:rPr>
+              <w:t>4</w:t>
+            </w:r>
+            <w:r>
+              <w:rPr>
+                <w:noProof/>
+                <w:webHidden/>
+              </w:rPr>
+              <w:fldChar w:fldCharType="end"/>
+            </w:r>
+          </w:hyperlink>
+        </w:p>
+        <w:p>
+          <w:pPr>
+            <w:pStyle w:val="TOC1"/>
+            <w:tabs>
+              <w:tab w:val="left" w:pos="480"/>
+              <w:tab w:val="right" w:leader="dot" w:pos="9350"/>
+            </w:tabs>
+            <w:rPr>
+              <w:noProof/>
+            </w:rPr>
+          </w:pPr>
+          <w:hyperlink w:anchor="_Toc199667530" w:history="1">
+            <w:r>
+              <w:rPr>
+                <w:rStyle w:val="Hyperlink"/>
+                <w:noProof/>
+              </w:rPr>
+              <w:t>4.</w:t>
+            </w:r>
+            <w:r>
+              <w:rPr>
+                <w:noProof/>
+              </w:rPr>
+              <w:tab/>
+            </w:r>
+            <w:r>
+              <w:rPr>
+                <w:rStyle w:val="Hyperlink"/>
+                <w:noProof/>
+              </w:rPr>
+              <w:t>Heuristics</w:t>
+            </w:r>
+            <w:r>
+              <w:rPr>
+                <w:noProof/>
+                <w:webHidden/>
+              </w:rPr>
+              <w:tab/>
+            </w:r>
+            <w:r>
+              <w:rPr>
+                <w:noProof/>
+                <w:webHidden/>
+              </w:rPr>
+              <w:fldChar w:fldCharType="begin"/>
+            </w:r>
+            <w:r>
+              <w:rPr>
+                <w:noProof/>
+                <w:webHidden/>
+              </w:rPr>
+              <w:instrText xml:space="preserve"> PAGEREF _Toc199667530 \h </w:instrText>
+            </w:r>
+            <w:r>
+              <w:rPr>
+                <w:noProof/>
+                <w:webHidden/>
+              </w:rPr>
+            </w:r>
+            <w:r>
+              <w:rPr>
+                <w:noProof/>
+                <w:webHidden/>
+              </w:rPr>
+              <w:fldChar w:fldCharType="separate"/>
+            </w:r>
+            <w:r>
+              <w:rPr>
+                <w:noProof/>
+                <w:webHidden/>
+              </w:rPr>
+              <w:t>5</w:t>
+            </w:r>
+            <w:r>
+              <w:rPr>
+                <w:noProof/>
+                <w:webHidden/>
+              </w:rPr>
+              <w:fldChar w:fldCharType="end"/>
+            </w:r>
+          </w:hyperlink>
+        </w:p>
+        <w:p>
+          <w:pPr>
+            <w:pStyle w:val="TOC2"/>
+            <w:tabs>
+              <w:tab w:val="left" w:pos="720"/>
+              <w:tab w:val="right" w:leader="dot" w:pos="9350"/>
+            </w:tabs>
+            <w:rPr>
+              <w:noProof/>
+            </w:rPr>
+          </w:pPr>
+          <w:hyperlink w:anchor="_Toc199667531" w:history="1">
+            <w:r>
+              <w:rPr>
+                <w:rStyle w:val="Hyperlink"/>
+                <w:noProof/>
+              </w:rPr>
+              <w:t>7.</w:t>
+            </w:r>
+            <w:r>
+              <w:rPr>
+                <w:noProof/>
+              </w:rPr>
+              <w:tab/>
+            </w:r>
+            <w:r>
+              <w:rPr>
+                <w:rStyle w:val="Hyperlink"/>
+                <w:noProof/>
+              </w:rPr>
+              <w:t>Linear programming</w:t>
+            </w:r>
+            <w:r>
+              <w:rPr>
+                <w:noProof/>
+                <w:webHidden/>
+              </w:rPr>
+              <w:tab/>
+            </w:r>
+            <w:r>
+              <w:rPr>
+                <w:noProof/>
+                <w:webHidden/>
+              </w:rPr>
+              <w:fldChar w:fldCharType="begin"/>
+            </w:r>
+            <w:r>
+              <w:rPr>
+                <w:noProof/>
+                <w:webHidden/>
+              </w:rPr>
+              <w:instrText xml:space="preserve"> PAGEREF _Toc199667531 \h </w:instrText>
+            </w:r>
+            <w:r>
+              <w:rPr>
+                <w:noProof/>
+                <w:webHidden/>
+              </w:rPr>
+            </w:r>
+            <w:r>
+              <w:rPr>
+                <w:noProof/>
+                <w:webHidden/>
+              </w:rPr>
+              <w:fldChar w:fldCharType="separate"/>
+            </w:r>
+            <w:r>
+              <w:rPr>
+                <w:noProof/>
+                <w:webHidden/>
+              </w:rPr>
+              <w:t>5</w:t>
+            </w:r>
+            <w:r>
+              <w:rPr>
+                <w:noProof/>
+                <w:webHidden/>
+              </w:rPr>
+              <w:fldChar w:fldCharType="end"/>
+            </w:r>
+          </w:hyperlink>
+        </w:p>
+        <w:p>
+          <w:pPr>
+            <w:pStyle w:val="TOC2"/>
+            <w:tabs>
+              <w:tab w:val="left" w:pos="720"/>
+              <w:tab w:val="right" w:leader="dot" w:pos="9350"/>
+            </w:tabs>
+            <w:rPr>
+              <w:noProof/>
+            </w:rPr>
+          </w:pPr>
+          <w:hyperlink w:anchor="_Toc199667532" w:history="1">
+            <w:r>
+              <w:rPr>
+                <w:rStyle w:val="Hyperlink"/>
+                <w:noProof/>
+              </w:rPr>
+              <w:t>8.</w:t>
+            </w:r>
+            <w:r>
+              <w:rPr>
+                <w:noProof/>
+              </w:rPr>
+              <w:tab/>
+            </w:r>
+            <w:r>
+              <w:rPr>
+                <w:rStyle w:val="Hyperlink"/>
+                <w:noProof/>
+              </w:rPr>
+              <w:t>Genetics algorithm</w:t>
+            </w:r>
+            <w:r>
+              <w:rPr>
+                <w:noProof/>
+                <w:webHidden/>
+              </w:rPr>
+              <w:tab/>
+            </w:r>
+            <w:r>
+              <w:rPr>
+                <w:noProof/>
+                <w:webHidden/>
+              </w:rPr>
+              <w:fldChar w:fldCharType="begin"/>
+            </w:r>
+            <w:r>
+              <w:rPr>
+                <w:noProof/>
+                <w:webHidden/>
+              </w:rPr>
+              <w:instrText xml:space="preserve"> PAGEREF _Toc199667532 \h </w:instrText>
+            </w:r>
+            <w:r>
+              <w:rPr>
+                <w:noProof/>
+                <w:webHidden/>
+              </w:rPr>
+            </w:r>
+            <w:r>
+              <w:rPr>
+                <w:noProof/>
+                <w:webHidden/>
+              </w:rPr>
+              <w:fldChar w:fldCharType="separate"/>
+            </w:r>
+            <w:r>
+              <w:rPr>
+                <w:noProof/>
+                <w:webHidden/>
+              </w:rPr>
+              <w:t>5</w:t>
+            </w:r>
+            <w:r>
+              <w:rPr>
+                <w:noProof/>
+                <w:webHidden/>
+              </w:rPr>
+              <w:fldChar w:fldCharType="end"/>
+            </w:r>
+          </w:hyperlink>
+        </w:p>
+        <w:p>
+          <w:pPr>
+            <w:pStyle w:val="TOC1"/>
+            <w:tabs>
+              <w:tab w:val="left" w:pos="480"/>
+              <w:tab w:val="right" w:leader="dot" w:pos="9350"/>
+            </w:tabs>
+            <w:rPr>
+              <w:noProof/>
+            </w:rPr>
+          </w:pPr>
+          <w:hyperlink w:anchor="_Toc199667533" w:history="1">
+            <w:r>
+              <w:rPr>
+                <w:rStyle w:val="Hyperlink"/>
+                <w:noProof/>
+              </w:rPr>
+              <w:t>5.</w:t>
+            </w:r>
+            <w:r>
+              <w:rPr>
+                <w:noProof/>
+              </w:rPr>
+              <w:tab/>
+            </w:r>
+            <w:r>
+              <w:rPr>
+                <w:rStyle w:val="Hyperlink"/>
+                <w:noProof/>
+              </w:rPr>
+              <w:t>Data structures and algorithms</w:t>
+            </w:r>
+            <w:r>
+              <w:rPr>
+                <w:noProof/>
+                <w:webHidden/>
+              </w:rPr>
+              <w:tab/>
+            </w:r>
+            <w:r>
+              <w:rPr>
+                <w:noProof/>
+                <w:webHidden/>
+              </w:rPr>
+              <w:fldChar w:fldCharType="begin"/>
+            </w:r>
+            <w:r>
+              <w:rPr>
+                <w:noProof/>
+                <w:webHidden/>
+              </w:rPr>
+              <w:instrText xml:space="preserve"> PAGEREF _Toc199667533 \h </w:instrText>
+            </w:r>
+            <w:r>
+              <w:rPr>
+                <w:noProof/>
+                <w:webHidden/>
+              </w:rPr>
+            </w:r>
+            <w:r>
+              <w:rPr>
+                <w:noProof/>
+                <w:webHidden/>
+              </w:rPr>
+              <w:fldChar w:fldCharType="separate"/>
+            </w:r>
+            <w:r>
+              <w:rPr>
+                <w:noProof/>
+                <w:webHidden/>
+              </w:rPr>
+              <w:t>6</w:t>
+            </w:r>
+            <w:r>
+              <w:rPr>
+                <w:noProof/>
+                <w:webHidden/>
+              </w:rPr>
+              <w:fldChar w:fldCharType="end"/>
+            </w:r>
+          </w:hyperlink>
+        </w:p>
+        <w:p>
+          <w:pPr>
+            <w:pStyle w:val="TOC2"/>
+            <w:tabs>
+              <w:tab w:val="left" w:pos="720"/>
+              <w:tab w:val="right" w:leader="dot" w:pos="9350"/>
+            </w:tabs>
+            <w:rPr>
+              <w:noProof/>
+            </w:rPr>
+          </w:pPr>
+          <w:hyperlink w:anchor="_Toc199667534" w:history="1">
+            <w:r>
+              <w:rPr>
+                <w:rStyle w:val="Hyperlink"/>
+                <w:noProof/>
+              </w:rPr>
+              <w:t>9.</w:t>
+            </w:r>
+            <w:r>
+              <w:rPr>
+                <w:noProof/>
+              </w:rPr>
+              <w:tab/>
+            </w:r>
+            <w:r>
+              <w:rPr>
+                <w:rStyle w:val="Hyperlink"/>
+                <w:noProof/>
+              </w:rPr>
+              <w:t>Queue</w:t>
+            </w:r>
+            <w:r>
+              <w:rPr>
+                <w:noProof/>
+                <w:webHidden/>
+              </w:rPr>
+              <w:tab/>
+            </w:r>
+            <w:r>
+              <w:rPr>
+                <w:noProof/>
+                <w:webHidden/>
+              </w:rPr>
+              <w:fldChar w:fldCharType="begin"/>
+            </w:r>
+            <w:r>
+              <w:rPr>
+                <w:noProof/>
+                <w:webHidden/>
+              </w:rPr>
+              <w:instrText xml:space="preserve"> PAGEREF _Toc199667534 \h </w:instrText>
+            </w:r>
+            <w:r>
+              <w:rPr>
+                <w:noProof/>
+                <w:webHidden/>
+              </w:rPr>
+            </w:r>
+            <w:r>
+              <w:rPr>
+                <w:noProof/>
+                <w:webHidden/>
+              </w:rPr>
+              <w:fldChar w:fldCharType="separate"/>
+            </w:r>
+            <w:r>
+              <w:rPr>
+                <w:noProof/>
+                <w:webHidden/>
+              </w:rPr>
+              <w:t>6</w:t>
+            </w:r>
+            <w:r>
+              <w:rPr>
+                <w:noProof/>
+                <w:webHidden/>
+              </w:rPr>
+              <w:fldChar w:fldCharType="end"/>
+            </w:r>
+          </w:hyperlink>
+        </w:p>
+        <w:p>
+          <w:pPr>
+            <w:pStyle w:val="TOC2"/>
+            <w:tabs>
+              <w:tab w:val="left" w:pos="960"/>
+              <w:tab w:val="right" w:leader="dot" w:pos="9350"/>
+            </w:tabs>
+            <w:rPr>
+              <w:noProof/>
+            </w:rPr>
+          </w:pPr>
+          <w:hyperlink w:anchor="_Toc199667535" w:history="1">
+            <w:r>
+              <w:rPr>
+                <w:rStyle w:val="Hyperlink"/>
+                <w:noProof/>
+              </w:rPr>
+              <w:t>10.</w:t>
+            </w:r>
+            <w:r>
+              <w:rPr>
+                <w:noProof/>
+              </w:rPr>
+              <w:tab/>
+            </w:r>
+            <w:r>
+              <w:rPr>
+                <w:rStyle w:val="Hyperlink"/>
+                <w:noProof/>
+              </w:rPr>
+              <w:t>Buffer</w:t>
+            </w:r>
+            <w:r>
+              <w:rPr>
+                <w:noProof/>
+                <w:webHidden/>
+              </w:rPr>
+              <w:tab/>
+            </w:r>
+            <w:r>
+              <w:rPr>
+                <w:noProof/>
+                <w:webHidden/>
+              </w:rPr>
+              <w:fldChar w:fldCharType="begin"/>
+            </w:r>
+            <w:r>
+              <w:rPr>
+                <w:noProof/>
+                <w:webHidden/>
+              </w:rPr>
+              <w:instrText xml:space="preserve"> PAGEREF _Toc199667535 \h </w:instrText>
+            </w:r>
+            <w:r>
+              <w:rPr>
+                <w:noProof/>
+                <w:webHidden/>
+              </w:rPr>
+            </w:r>
+            <w:r>
+              <w:rPr>
+                <w:noProof/>
+                <w:webHidden/>
+              </w:rPr>
+              <w:fldChar w:fldCharType="separate"/>
+            </w:r>
+            <w:r>
+              <w:rPr>
+                <w:noProof/>
+                <w:webHidden/>
+              </w:rPr>
+              <w:t>6</w:t>
+            </w:r>
+            <w:r>
+              <w:rPr>
+                <w:noProof/>
+                <w:webHidden/>
+              </w:rPr>
+              <w:fldChar w:fldCharType="end"/>
+            </w:r>
+          </w:hyperlink>
+        </w:p>
+        <w:p>
+          <w:pPr>
+            <w:pStyle w:val="TOC2"/>
+            <w:tabs>
+              <w:tab w:val="left" w:pos="960"/>
+              <w:tab w:val="right" w:leader="dot" w:pos="9350"/>
+            </w:tabs>
+            <w:rPr>
+              <w:noProof/>
+            </w:rPr>
+          </w:pPr>
+          <w:hyperlink w:anchor="_Toc199667536" w:history="1">
+            <w:r>
+              <w:rPr>
+                <w:rStyle w:val="Hyperlink"/>
+                <w:noProof/>
+              </w:rPr>
+              <w:t>11.</w:t>
+            </w:r>
+            <w:r>
+              <w:rPr>
+                <w:noProof/>
+              </w:rPr>
+              <w:tab/>
+            </w:r>
+            <w:r>
+              <w:rPr>
+                <w:rStyle w:val="Hyperlink"/>
+                <w:noProof/>
+              </w:rPr>
+              <w:t>Maps</w:t>
+            </w:r>
+            <w:r>
+              <w:rPr>
+                <w:noProof/>
+                <w:webHidden/>
+              </w:rPr>
+              <w:tab/>
+            </w:r>
+            <w:r>
+              <w:rPr>
+                <w:noProof/>
+                <w:webHidden/>
+              </w:rPr>
+              <w:fldChar w:fldCharType="begin"/>
+            </w:r>
+            <w:r>
+              <w:rPr>
+                <w:noProof/>
+                <w:webHidden/>
+              </w:rPr>
+              <w:instrText xml:space="preserve"> PAGEREF _Toc199667536 \h </w:instrText>
+            </w:r>
+            <w:r>
+              <w:rPr>
+                <w:noProof/>
+                <w:webHidden/>
+              </w:rPr>
+            </w:r>
+            <w:r>
+              <w:rPr>
+                <w:noProof/>
+                <w:webHidden/>
+              </w:rPr>
+              <w:fldChar w:fldCharType="separate"/>
+            </w:r>
+            <w:r>
+              <w:rPr>
+                <w:noProof/>
+                <w:webHidden/>
+              </w:rPr>
+              <w:t>6</w:t>
+            </w:r>
+            <w:r>
+              <w:rPr>
+                <w:noProof/>
+                <w:webHidden/>
+              </w:rPr>
+              <w:fldChar w:fldCharType="end"/>
+            </w:r>
+          </w:hyperlink>
+        </w:p>
+        <w:p>
+          <w:pPr>
+            <w:pStyle w:val="TOC2"/>
+            <w:tabs>
+              <w:tab w:val="left" w:pos="960"/>
+              <w:tab w:val="right" w:leader="dot" w:pos="9350"/>
+            </w:tabs>
+            <w:rPr>
+              <w:noProof/>
+            </w:rPr>
+          </w:pPr>
+          <w:hyperlink w:anchor="_Toc199667537" w:history="1">
+            <w:r>
+              <w:rPr>
+                <w:rStyle w:val="Hyperlink"/>
+                <w:noProof/>
+              </w:rPr>
+              <w:t>12.</w:t>
+            </w:r>
+            <w:r>
+              <w:rPr>
+                <w:noProof/>
+              </w:rPr>
+              <w:tab/>
+            </w:r>
+            <w:r>
+              <w:rPr>
+                <w:rStyle w:val="Hyperlink"/>
+                <w:noProof/>
+              </w:rPr>
+              <w:t>Djikstra</w:t>
+            </w:r>
+            <w:r>
+              <w:rPr>
+                <w:noProof/>
+                <w:webHidden/>
+              </w:rPr>
+              <w:tab/>
+            </w:r>
+            <w:r>
+              <w:rPr>
+                <w:noProof/>
+                <w:webHidden/>
+              </w:rPr>
+              <w:fldChar w:fldCharType="begin"/>
+            </w:r>
+            <w:r>
+              <w:rPr>
+                <w:noProof/>
+                <w:webHidden/>
+              </w:rPr>
+              <w:instrText xml:space="preserve"> PAGEREF _Toc199667537 \h </w:instrText>
+            </w:r>
+            <w:r>
+              <w:rPr>
+                <w:noProof/>
+                <w:webHidden/>
+              </w:rPr>
+            </w:r>
+            <w:r>
+              <w:rPr>
+                <w:noProof/>
+                <w:webHidden/>
+              </w:rPr>
+              <w:fldChar w:fldCharType="separate"/>
+            </w:r>
+            <w:r>
+              <w:rPr>
+                <w:noProof/>
+                <w:webHidden/>
+              </w:rPr>
+              <w:t>6</w:t>
+            </w:r>
+            <w:r>
+              <w:rPr>
+                <w:noProof/>
+                <w:webHidden/>
+              </w:rPr>
+              <w:fldChar w:fldCharType="end"/>
+            </w:r>
+          </w:hyperlink>
+        </w:p>
+        <w:p>
+          <w:pPr>
+            <w:pStyle w:val="TOC1"/>
+            <w:tabs>
+              <w:tab w:val="left" w:pos="480"/>
+              <w:tab w:val="right" w:leader="dot" w:pos="9350"/>
+            </w:tabs>
+            <w:rPr>
+              <w:noProof/>
+            </w:rPr>
+          </w:pPr>
+          <w:hyperlink w:anchor="_Toc199667538" w:history="1">
+            <w:r>
+              <w:rPr>
+                <w:rStyle w:val="Hyperlink"/>
+                <w:noProof/>
+              </w:rPr>
+              <w:t>6.</w:t>
+            </w:r>
+            <w:r>
+              <w:rPr>
+                <w:noProof/>
+              </w:rPr>
+              <w:tab/>
+            </w:r>
+            <w:r>
+              <w:rPr>
+                <w:rStyle w:val="Hyperlink"/>
+                <w:noProof/>
+              </w:rPr>
+              <w:t>Entities and definitions</w:t>
+            </w:r>
+            <w:r>
+              <w:rPr>
+                <w:noProof/>
+                <w:webHidden/>
+              </w:rPr>
+              <w:tab/>
+            </w:r>
+            <w:r>
+              <w:rPr>
+                <w:noProof/>
+                <w:webHidden/>
+              </w:rPr>
+              <w:fldChar w:fldCharType="begin"/>
+            </w:r>
+            <w:r>
+              <w:rPr>
+                <w:noProof/>
+                <w:webHidden/>
+              </w:rPr>
+              <w:instrText xml:space="preserve"> PAGEREF _Toc199667538 \h </w:instrText>
+            </w:r>
+            <w:r>
+              <w:rPr>
+                <w:noProof/>
+                <w:webHidden/>
+              </w:rPr>
+            </w:r>
+            <w:r>
+              <w:rPr>
+                <w:noProof/>
+                <w:webHidden/>
+              </w:rPr>
+              <w:fldChar w:fldCharType="separate"/>
+            </w:r>
+            <w:r>
+              <w:rPr>
+                <w:noProof/>
+                <w:webHidden/>
+              </w:rPr>
+              <w:t>7</w:t>
+            </w:r>
+            <w:r>
+              <w:rPr>
+                <w:noProof/>
+                <w:webHidden/>
+              </w:rPr>
+              <w:fldChar w:fldCharType="end"/>
+            </w:r>
+          </w:hyperlink>
+        </w:p>
+        <w:p>
+          <w:pPr>
+            <w:pStyle w:val="TOC2"/>
+            <w:tabs>
+              <w:tab w:val="left" w:pos="960"/>
+              <w:tab w:val="right" w:leader="dot" w:pos="9350"/>
+            </w:tabs>
+            <w:rPr>
+              <w:noProof/>
+            </w:rPr>
+          </w:pPr>
+          <w:hyperlink w:anchor="_Toc199667539" w:history="1">
+            <w:r>
+              <w:rPr>
+                <w:rStyle w:val="Hyperlink"/>
+                <w:noProof/>
+              </w:rPr>
+              <w:t>13.</w:t>
+            </w:r>
+            <w:r>
+              <w:rPr>
+                <w:noProof/>
+              </w:rPr>
+              <w:tab/>
+            </w:r>
+            <w:r>
+              <w:rPr>
+                <w:rStyle w:val="Hyperlink"/>
+                <w:noProof/>
+              </w:rPr>
+              <w:t>Basic entities</w:t>
+            </w:r>
+            <w:r>
+              <w:rPr>
+                <w:noProof/>
+                <w:webHidden/>
+              </w:rPr>
+              <w:tab/>
+            </w:r>
+            <w:r>
+              <w:rPr>
+                <w:noProof/>
+                <w:webHidden/>
+              </w:rPr>
+              <w:fldChar w:fldCharType="begin"/>
+            </w:r>
+            <w:r>
+              <w:rPr>
+                <w:noProof/>
+                <w:webHidden/>
+              </w:rPr>
+              <w:instrText xml:space="preserve"> PAGEREF _Toc199667539 \h </w:instrText>
+            </w:r>
+            <w:r>
+              <w:rPr>
+                <w:noProof/>
+                <w:webHidden/>
+              </w:rPr>
+            </w:r>
+            <w:r>
+              <w:rPr>
+                <w:noProof/>
+                <w:webHidden/>
+              </w:rPr>
+              <w:fldChar w:fldCharType="separate"/>
+            </w:r>
+            <w:r>
+              <w:rPr>
+                <w:noProof/>
+                <w:webHidden/>
+              </w:rPr>
+              <w:t>7</w:t>
+            </w:r>
+            <w:r>
+              <w:rPr>
+                <w:noProof/>
+                <w:webHidden/>
+              </w:rPr>
+              <w:fldChar w:fldCharType="end"/>
+            </w:r>
+          </w:hyperlink>
+        </w:p>
+        <w:p>
+          <w:pPr>
+            <w:pStyle w:val="TOC2"/>
+            <w:tabs>
+              <w:tab w:val="left" w:pos="960"/>
+              <w:tab w:val="right" w:leader="dot" w:pos="9350"/>
+            </w:tabs>
+            <w:rPr>
+              <w:noProof/>
+            </w:rPr>
+          </w:pPr>
+          <w:hyperlink w:anchor="_Toc199667540" w:history="1">
+            <w:r>
+              <w:rPr>
+                <w:rStyle w:val="Hyperlink"/>
+                <w:noProof/>
+              </w:rPr>
+              <w:t>14.</w:t>
+            </w:r>
+            <w:r>
+              <w:rPr>
+                <w:noProof/>
+              </w:rPr>
+              <w:tab/>
+            </w:r>
+            <w:r>
+              <w:rPr>
+                <w:rStyle w:val="Hyperlink"/>
+                <w:noProof/>
+              </w:rPr>
+              <w:t>Smart entities</w:t>
+            </w:r>
+            <w:r>
+              <w:rPr>
+                <w:noProof/>
+                <w:webHidden/>
+              </w:rPr>
+              <w:tab/>
+            </w:r>
+            <w:r>
+              <w:rPr>
+                <w:noProof/>
+                <w:webHidden/>
+              </w:rPr>
+              <w:fldChar w:fldCharType="begin"/>
+            </w:r>
+            <w:r>
+              <w:rPr>
+                <w:noProof/>
+                <w:webHidden/>
+              </w:rPr>
+              <w:instrText xml:space="preserve"> PAGEREF _Toc199667540 \h </w:instrText>
+            </w:r>
+            <w:r>
+              <w:rPr>
+                <w:noProof/>
+                <w:webHidden/>
+              </w:rPr>
+            </w:r>
+            <w:r>
+              <w:rPr>
+                <w:noProof/>
+                <w:webHidden/>
+              </w:rPr>
+              <w:fldChar w:fldCharType="separate"/>
+            </w:r>
+            <w:r>
+              <w:rPr>
+                <w:noProof/>
+                <w:webHidden/>
+              </w:rPr>
+              <w:t>7</w:t>
+            </w:r>
+            <w:r>
+              <w:rPr>
+                <w:noProof/>
+                <w:webHidden/>
+              </w:rPr>
+              <w:fldChar w:fldCharType="end"/>
+            </w:r>
+          </w:hyperlink>
+        </w:p>
+        <w:p>
+          <w:pPr>
+            <w:pStyle w:val="TOC1"/>
+            <w:tabs>
+              <w:tab w:val="left" w:pos="480"/>
+              <w:tab w:val="right" w:leader="dot" w:pos="9350"/>
+            </w:tabs>
+            <w:rPr>
+              <w:noProof/>
+            </w:rPr>
+          </w:pPr>
+          <w:hyperlink w:anchor="_Toc199667541" w:history="1">
+            <w:r>
+              <w:rPr>
+                <w:rStyle w:val="Hyperlink"/>
+                <w:noProof/>
+              </w:rPr>
+              <w:t>7.</w:t>
+            </w:r>
+            <w:r>
+              <w:rPr>
+                <w:noProof/>
+              </w:rPr>
+              <w:tab/>
+            </w:r>
+            <w:r>
+              <w:rPr>
+                <w:rStyle w:val="Hyperlink"/>
+                <w:noProof/>
+              </w:rPr>
+              <w:t>Platform architecture overview</w:t>
+            </w:r>
+            <w:r>
+              <w:rPr>
+                <w:noProof/>
+                <w:webHidden/>
+              </w:rPr>
+              <w:tab/>
+            </w:r>
+            <w:r>
+              <w:rPr>
+                <w:noProof/>
+                <w:webHidden/>
+              </w:rPr>
+              <w:fldChar w:fldCharType="begin"/>
+            </w:r>
+            <w:r>
+              <w:rPr>
+                <w:noProof/>
+                <w:webHidden/>
+              </w:rPr>
+              <w:instrText xml:space="preserve"> PAGEREF _Toc199667541 \h </w:instrText>
+            </w:r>
+            <w:r>
+              <w:rPr>
+                <w:noProof/>
+                <w:webHidden/>
+              </w:rPr>
+            </w:r>
+            <w:r>
+              <w:rPr>
+                <w:noProof/>
+                <w:webHidden/>
+              </w:rPr>
+              <w:fldChar w:fldCharType="separate"/>
+            </w:r>
+            <w:r>
+              <w:rPr>
+                <w:noProof/>
+                <w:webHidden/>
+              </w:rPr>
+              <w:t>8</w:t>
+            </w:r>
+            <w:r>
+              <w:rPr>
+                <w:noProof/>
+                <w:webHidden/>
+              </w:rPr>
+              <w:fldChar w:fldCharType="end"/>
+            </w:r>
+          </w:hyperlink>
+        </w:p>
+        <w:p>
+          <w:pPr>
+            <w:pStyle w:val="TOC2"/>
+            <w:tabs>
+              <w:tab w:val="left" w:pos="960"/>
+              <w:tab w:val="right" w:leader="dot" w:pos="9350"/>
+            </w:tabs>
+            <w:rPr>
+              <w:noProof/>
+            </w:rPr>
+          </w:pPr>
+          <w:hyperlink w:anchor="_Toc199667542" w:history="1">
+            <w:r>
+              <w:rPr>
+                <w:rStyle w:val="Hyperlink"/>
+                <w:noProof/>
+              </w:rPr>
+              <w:t>15.</w:t>
+            </w:r>
+            <w:r>
+              <w:rPr>
+                <w:noProof/>
+              </w:rPr>
+              <w:tab/>
+            </w:r>
+            <w:r>
+              <w:rPr>
+                <w:rStyle w:val="Hyperlink"/>
+                <w:noProof/>
+              </w:rPr>
+              <w:t>Entities and actors explanation</w:t>
+            </w:r>
+            <w:r>
+              <w:rPr>
+                <w:noProof/>
+                <w:webHidden/>
+              </w:rPr>
+              <w:tab/>
+            </w:r>
+            <w:r>
+              <w:rPr>
+                <w:noProof/>
+                <w:webHidden/>
+              </w:rPr>
+              <w:fldChar w:fldCharType="begin"/>
+            </w:r>
+            <w:r>
+              <w:rPr>
+                <w:noProof/>
+                <w:webHidden/>
+              </w:rPr>
+              <w:instrText xml:space="preserve"> PAGEREF _Toc199667542 \h </w:instrText>
+            </w:r>
+            <w:r>
+              <w:rPr>
+                <w:noProof/>
+                <w:webHidden/>
+              </w:rPr>
+            </w:r>
+            <w:r>
+              <w:rPr>
+                <w:noProof/>
+                <w:webHidden/>
+              </w:rPr>
+              <w:fldChar w:fldCharType="separate"/>
+            </w:r>
+            <w:r>
+              <w:rPr>
+                <w:noProof/>
+                <w:webHidden/>
+              </w:rPr>
+              <w:t>8</w:t>
+            </w:r>
+            <w:r>
+              <w:rPr>
+                <w:noProof/>
+                <w:webHidden/>
+              </w:rPr>
+              <w:fldChar w:fldCharType="end"/>
+            </w:r>
+          </w:hyperlink>
+        </w:p>
+        <w:p>
+          <w:pPr>
+            <w:pStyle w:val="TOC2"/>
+            <w:tabs>
+              <w:tab w:val="left" w:pos="960"/>
+              <w:tab w:val="right" w:leader="dot" w:pos="9350"/>
+            </w:tabs>
+            <w:rPr>
+              <w:noProof/>
+            </w:rPr>
+          </w:pPr>
+          <w:hyperlink w:anchor="_Toc199667543" w:history="1">
+            <w:r>
+              <w:rPr>
+                <w:rStyle w:val="Hyperlink"/>
+                <w:noProof/>
+              </w:rPr>
+              <w:t>16.</w:t>
+            </w:r>
+            <w:r>
+              <w:rPr>
+                <w:noProof/>
+              </w:rPr>
+              <w:tab/>
+            </w:r>
+            <w:r>
+              <w:rPr>
+                <w:rStyle w:val="Hyperlink"/>
+                <w:noProof/>
+              </w:rPr>
+              <w:t>Simulation initialization</w:t>
+            </w:r>
+            <w:r>
+              <w:rPr>
+                <w:noProof/>
+                <w:webHidden/>
+              </w:rPr>
+              <w:tab/>
+            </w:r>
+            <w:r>
+              <w:rPr>
+                <w:noProof/>
+                <w:webHidden/>
+              </w:rPr>
+              <w:fldChar w:fldCharType="begin"/>
+            </w:r>
+            <w:r>
+              <w:rPr>
+                <w:noProof/>
+                <w:webHidden/>
+              </w:rPr>
+              <w:instrText xml:space="preserve"> PAGEREF _Toc199667543 \h </w:instrText>
+            </w:r>
+            <w:r>
+              <w:rPr>
+                <w:noProof/>
+                <w:webHidden/>
+              </w:rPr>
+            </w:r>
+            <w:r>
+              <w:rPr>
+                <w:noProof/>
+                <w:webHidden/>
+              </w:rPr>
+              <w:fldChar w:fldCharType="separate"/>
+            </w:r>
+            <w:r>
+              <w:rPr>
+                <w:noProof/>
+                <w:webHidden/>
+              </w:rPr>
+              <w:t>8</w:t>
+            </w:r>
+            <w:r>
+              <w:rPr>
+                <w:noProof/>
+                <w:webHidden/>
+              </w:rPr>
+              <w:fldChar w:fldCharType="end"/>
+            </w:r>
+          </w:hyperlink>
+        </w:p>
+        <w:p>
+          <w:pPr>
+            <w:pStyle w:val="TOC1"/>
+            <w:tabs>
+              <w:tab w:val="left" w:pos="480"/>
+              <w:tab w:val="right" w:leader="dot" w:pos="9350"/>
+            </w:tabs>
+            <w:rPr>
+              <w:noProof/>
+            </w:rPr>
+          </w:pPr>
+          <w:hyperlink w:anchor="_Toc199667544" w:history="1">
+            <w:r>
+              <w:rPr>
+                <w:rStyle w:val="Hyperlink"/>
+                <w:noProof/>
+              </w:rPr>
+              <w:t>8.</w:t>
+            </w:r>
+            <w:r>
+              <w:rPr>
+                <w:noProof/>
+              </w:rPr>
+              <w:tab/>
+            </w:r>
+            <w:r>
+              <w:rPr>
+                <w:rStyle w:val="Hyperlink"/>
+                <w:noProof/>
+              </w:rPr>
+              <w:t>Statistics and analysis</w:t>
+            </w:r>
+            <w:r>
+              <w:rPr>
+                <w:noProof/>
+                <w:webHidden/>
+              </w:rPr>
+              <w:tab/>
+            </w:r>
+            <w:r>
+              <w:rPr>
+                <w:noProof/>
+                <w:webHidden/>
+              </w:rPr>
+              <w:fldChar w:fldCharType="begin"/>
+            </w:r>
+            <w:r>
+              <w:rPr>
+                <w:noProof/>
+                <w:webHidden/>
+              </w:rPr>
+              <w:instrText xml:space="preserve"> PAGEREF _Toc199667544 \h </w:instrText>
+            </w:r>
+            <w:r>
+              <w:rPr>
+                <w:noProof/>
+                <w:webHidden/>
+              </w:rPr>
+            </w:r>
+            <w:r>
+              <w:rPr>
+                <w:noProof/>
+                <w:webHidden/>
+              </w:rPr>
+              <w:fldChar w:fldCharType="separate"/>
+            </w:r>
+            <w:r>
+              <w:rPr>
+                <w:noProof/>
+                <w:webHidden/>
+              </w:rPr>
+              <w:t>10</w:t>
+            </w:r>
+            <w:r>
+              <w:rPr>
+                <w:noProof/>
+                <w:webHidden/>
+              </w:rPr>
+              <w:fldChar w:fldCharType="end"/>
+            </w:r>
+          </w:hyperlink>
+        </w:p>
+        <w:p>
+          <w:pPr>
+            <w:pStyle w:val="TOC1"/>
+            <w:tabs>
+              <w:tab w:val="left" w:pos="480"/>
+              <w:tab w:val="right" w:leader="dot" w:pos="9350"/>
+            </w:tabs>
+            <w:rPr>
+              <w:noProof/>
+            </w:rPr>
+          </w:pPr>
+          <w:hyperlink w:anchor="_Toc199667545" w:history="1">
+            <w:r>
+              <w:rPr>
+                <w:rStyle w:val="Hyperlink"/>
+                <w:noProof/>
+              </w:rPr>
+              <w:t>9.</w:t>
+            </w:r>
+            <w:r>
+              <w:rPr>
+                <w:noProof/>
+              </w:rPr>
+              <w:tab/>
+            </w:r>
+            <w:r>
+              <w:rPr>
+                <w:rStyle w:val="Hyperlink"/>
+                <w:noProof/>
+              </w:rPr>
+              <w:t>Working with turtle</w:t>
+            </w:r>
+            <w:r>
+              <w:rPr>
+                <w:noProof/>
+                <w:webHidden/>
+              </w:rPr>
+              <w:tab/>
+            </w:r>
+            <w:r>
+              <w:rPr>
+                <w:noProof/>
+                <w:webHidden/>
+              </w:rPr>
+              <w:fldChar w:fldCharType="begin"/>
+            </w:r>
+            <w:r>
+              <w:rPr>
+                <w:noProof/>
+                <w:webHidden/>
+              </w:rPr>
+              <w:instrText xml:space="preserve"> PAGEREF _Toc199667545 \h </w:instrText>
+            </w:r>
+            <w:r>
+              <w:rPr>
+                <w:noProof/>
+                <w:webHidden/>
+              </w:rPr>
+            </w:r>
+            <w:r>
+              <w:rPr>
+                <w:noProof/>
+                <w:webHidden/>
+              </w:rPr>
+              <w:fldChar w:fldCharType="separate"/>
+            </w:r>
+            <w:r>
+              <w:rPr>
+                <w:noProof/>
+                <w:webHidden/>
+              </w:rPr>
+              <w:t>11</w:t>
+            </w:r>
+            <w:r>
+              <w:rPr>
+                <w:noProof/>
+                <w:webHidden/>
+              </w:rPr>
+              <w:fldChar w:fldCharType="end"/>
+            </w:r>
+          </w:hyperlink>
+        </w:p>
+        <w:p>
+          <w:pPr>
+            <w:pStyle w:val="TOC1"/>
+            <w:tabs>
+              <w:tab w:val="left" w:pos="720"/>
+              <w:tab w:val="right" w:leader="dot" w:pos="9350"/>
+            </w:tabs>
+            <w:rPr>
+              <w:noProof/>
+            </w:rPr>
+          </w:pPr>
+          <w:hyperlink w:anchor="_Toc199667546" w:history="1">
+            <w:r>
+              <w:rPr>
+                <w:rStyle w:val="Hyperlink"/>
+                <w:noProof/>
+              </w:rPr>
+              <w:t>10.</w:t>
+            </w:r>
+            <w:r>
+              <w:rPr>
+                <w:noProof/>
+              </w:rPr>
+              <w:tab/>
+            </w:r>
+            <w:r>
+              <w:rPr>
+                <w:rStyle w:val="Hyperlink"/>
+                <w:noProof/>
+              </w:rPr>
+              <w:t>Simulation software problems and challenges</w:t>
+            </w:r>
+            <w:r>
+              <w:rPr>
+                <w:noProof/>
+                <w:webHidden/>
+              </w:rPr>
+              <w:tab/>
+            </w:r>
+            <w:r>
+              <w:rPr>
+                <w:noProof/>
+                <w:webHidden/>
+              </w:rPr>
+              <w:fldChar w:fldCharType="begin"/>
+            </w:r>
+            <w:r>
+              <w:rPr>
+                <w:noProof/>
+                <w:webHidden/>
+              </w:rPr>
+              <w:instrText xml:space="preserve"> PAGEREF _Toc199667546 \h </w:instrText>
+            </w:r>
+            <w:r>
+              <w:rPr>
+                <w:noProof/>
+                <w:webHidden/>
+              </w:rPr>
+            </w:r>
+            <w:r>
+              <w:rPr>
+                <w:noProof/>
+                <w:webHidden/>
+              </w:rPr>
+              <w:fldChar w:fldCharType="separate"/>
+            </w:r>
+            <w:r>
+              <w:rPr>
+                <w:noProof/>
+                <w:webHidden/>
+              </w:rPr>
+              <w:t>12</w:t>
+            </w:r>
+            <w:r>
+              <w:rPr>
+                <w:noProof/>
+                <w:webHidden/>
+              </w:rPr>
+              <w:fldChar w:fldCharType="end"/>
+            </w:r>
+          </w:hyperlink>
+        </w:p>
+        <w:p>
+          <w:pPr>
+            <w:pStyle w:val="TOC2"/>
+            <w:tabs>
+              <w:tab w:val="left" w:pos="960"/>
+              <w:tab w:val="right" w:leader="dot" w:pos="9350"/>
+            </w:tabs>
+            <w:rPr>
+              <w:noProof/>
+            </w:rPr>
+          </w:pPr>
+          <w:hyperlink w:anchor="_Toc199667547" w:history="1">
+            <w:r>
+              <w:rPr>
+                <w:rStyle w:val="Hyperlink"/>
+                <w:noProof/>
+              </w:rPr>
+              <w:t>17.</w:t>
+            </w:r>
+            <w:r>
+              <w:rPr>
+                <w:noProof/>
+              </w:rPr>
+              <w:tab/>
+            </w:r>
+            <w:r>
+              <w:rPr>
+                <w:rStyle w:val="Hyperlink"/>
+                <w:noProof/>
+              </w:rPr>
+              <w:t>Dependency tree</w:t>
+            </w:r>
+            <w:r>
+              <w:rPr>
+                <w:noProof/>
+                <w:webHidden/>
+              </w:rPr>
+              <w:tab/>
+            </w:r>
+            <w:r>
+              <w:rPr>
+                <w:noProof/>
+                <w:webHidden/>
+              </w:rPr>
+              <w:fldChar w:fldCharType="begin"/>
+            </w:r>
+            <w:r>
+              <w:rPr>
+                <w:noProof/>
+                <w:webHidden/>
+              </w:rPr>
+              <w:instrText xml:space="preserve"> PAGEREF _Toc199667547 \h </w:instrText>
+            </w:r>
+            <w:r>
+              <w:rPr>
+                <w:noProof/>
+                <w:webHidden/>
+              </w:rPr>
+            </w:r>
+            <w:r>
+              <w:rPr>
+                <w:noProof/>
+                <w:webHidden/>
+              </w:rPr>
+              <w:fldChar w:fldCharType="separate"/>
+            </w:r>
+            <w:r>
+              <w:rPr>
+                <w:noProof/>
+                <w:webHidden/>
+              </w:rPr>
+              <w:t>12</w:t>
+            </w:r>
+            <w:r>
+              <w:rPr>
+                <w:noProof/>
+                <w:webHidden/>
+              </w:rPr>
+              <w:fldChar w:fldCharType="end"/>
+            </w:r>
+          </w:hyperlink>
+        </w:p>
+        <w:p>
+          <w:r>
+            <w:rPr>
+              <w:b/>
+              <w:bCs/>
+              <w:noProof/>
+            </w:rPr>
+            <w:lastRenderedPageBreak/>
+            <w:fldChar w:fldCharType="end"/>
+          </w:r>
+        </w:p>
+      </w:sdtContent>
+    </w:sdt>
+    <w:p>
+      <w:pPr>
         <w:pStyle w:val="Heading1"/>
       </w:pPr>
-      <w:r>
-        <w:lastRenderedPageBreak/>
-        <w:t>Content</w:t>
-      </w:r>
-    </w:p>
-    <w:p>
-      <w:pPr>
-        <w:pStyle w:val="Heading1"/>
-      </w:pPr>
+      <w:bookmarkStart w:id="0" w:name="_Toc199667522"/>
       <w:r>
         <w:lastRenderedPageBreak/>
         <w:t>Intro</w:t>
       </w:r>
+      <w:bookmarkEnd w:id="0"/>
+    </w:p>
+    <w:p>
+      <w:r>
+        <w:t>In modern companies the word simulation is necessity</w:t>
+      </w:r>
+      <w:r>
+        <w:t>:</w:t>
+      </w:r>
+    </w:p>
+    <w:p>
+      <w:r>
+        <w:t>What can simulation software help us:</w:t>
+      </w:r>
+    </w:p>
+    <w:p>
+      <w:pPr>
+        <w:pStyle w:val="ListParagraph"/>
+        <w:numPr>
+          <w:ilvl w:val="0"/>
+          <w:numId w:val="6"/>
+        </w:numPr>
+      </w:pPr>
+      <w:r>
+        <w:t>Verify our idea</w:t>
+      </w:r>
+    </w:p>
+    <w:p>
+      <w:pPr>
+        <w:pStyle w:val="ListParagraph"/>
+        <w:numPr>
+          <w:ilvl w:val="0"/>
+          <w:numId w:val="6"/>
+        </w:numPr>
+      </w:pPr>
+      <w:r>
+        <w:t>Show weak spots</w:t>
+      </w:r>
+    </w:p>
+    <w:p>
+      <w:pPr>
+        <w:pStyle w:val="ListParagraph"/>
+        <w:numPr>
+          <w:ilvl w:val="0"/>
+          <w:numId w:val="6"/>
+        </w:numPr>
+      </w:pPr>
+      <w:r>
+        <w:t>E-documentation</w:t>
+      </w:r>
     </w:p>
     <w:p>
       <w:pPr>
         <w:pStyle w:val="Heading2"/>
       </w:pPr>
       <w:r>
-        <w:t>Author introduction</w:t>
-      </w:r>
-    </w:p>
-    <w:p>
-      <w:r>
-        <w:t>Hello my name is Erik Palenčík, while writing this book I work as Senior Software developer and starting my PhD study on the faculty of the mechanical engineering – Industry Engineering field.</w:t>
+        <w:t>About the author</w:t>
+      </w:r>
+    </w:p>
+    <w:p>
+      <w:r>
+        <w:t>Hello</w:t>
+      </w:r>
+      <w:r>
+        <w:t>,</w:t>
+      </w:r>
+      <w:r>
+        <w:t xml:space="preserve"> my name is </w:t>
+      </w:r>
+      <w:proofErr w:type="gramStart"/>
+      <w:r>
+        <w:t xml:space="preserve">Erik </w:t>
+      </w:r>
+      <w:proofErr w:type="spellStart"/>
+      <w:r>
+        <w:t>Palenčík</w:t>
+      </w:r>
+      <w:proofErr w:type="spellEnd"/>
+      <w:r>
+        <w:t>,</w:t>
+      </w:r>
+      <w:proofErr w:type="gramEnd"/>
+      <w:r>
+        <w:t xml:space="preserve"> while writing this book I work as Senior Software developer and starting my PhD study on the faculty of the mechanical engineering</w:t>
+      </w:r>
+      <w:r>
+        <w:t xml:space="preserve"> in Žilina</w:t>
+      </w:r>
+      <w:r>
+        <w:t xml:space="preserve"> – Industry Engineering field.</w:t>
       </w:r>
     </w:p>
     <w:p>
       <w:r>
         <w:t>During study of IT (which I failed) I continued in this field by work, but I finished bachelor’s in management and master’s degree in Industry Engineering.</w:t>
       </w:r>
+      <w:r>
+        <w:t xml:space="preserve"> I have now 9 years of experience with creation of 3D applications </w:t>
+      </w:r>
+      <w:r>
+        <w:t>on web or desktop, and multiple experiences with creation of VR simulation of company processes for training purposes. Also last few years I actively develop digital twin platform for monitoring, analysis and optimalizations.</w:t>
+      </w:r>
     </w:p>
     <w:p>
       <w:pPr>
         <w:pStyle w:val="Heading2"/>
       </w:pPr>
+      <w:bookmarkStart w:id="1" w:name="_Toc199667524"/>
       <w:r>
         <w:t>Motivation to write the book</w:t>
       </w:r>
-    </w:p>
-    <w:p>
-      <w:r>
-        <w:t>As student I went to multiple books – maybe great in simulations community, but for me as free time simulation worker, they were useless, after reading four hundred pages, I read no information. So, this was the reason why to create my own publication to help students and bring fun to the simulations world.</w:t>
+      <w:bookmarkEnd w:id="1"/>
+    </w:p>
+    <w:p>
+      <w:r>
+        <w:t xml:space="preserve">As student I went to multiple books – maybe great in simulations community, but for me as free time simulation worker, they were useless, after reading four hundred pages, I read no information. So, this was the reason why to create my own publication to help students and bring fun to the </w:t>
+      </w:r>
+      <w:proofErr w:type="gramStart"/>
+      <w:r>
+        <w:t>simulations</w:t>
+      </w:r>
+      <w:proofErr w:type="gramEnd"/>
+      <w:r>
+        <w:t xml:space="preserve"> world.</w:t>
       </w:r>
     </w:p>
     <w:p>
       <w:pPr>
         <w:pStyle w:val="Heading2"/>
       </w:pPr>
+      <w:bookmarkStart w:id="2" w:name="_Toc199667525"/>
       <w:r>
         <w:t>Motivation to create Turtle Engine</w:t>
       </w:r>
-    </w:p>
-    <w:p>
-      <w:r>
-        <w:t>During my work I started to experiment with Three JS and web and backend technologies, as my skillset grown and my life passed through I decided to create my own digitalization platform – for uploading 3D models, point clouds, 360 panoramas and another interactive content.</w:t>
+      <w:bookmarkEnd w:id="2"/>
+    </w:p>
+    <w:p>
+      <w:r>
+        <w:t xml:space="preserve">During my work I started to experiment with Three JS and web and backend technologies, as my skillset grown and my life passed </w:t>
+      </w:r>
+      <w:r>
+        <w:t>through,</w:t>
+      </w:r>
+      <w:r>
+        <w:t xml:space="preserve"> I decided to create my own digitalization platform – for uploading 3D models, point clouds, 360 panoramas and another interactive content.</w:t>
       </w:r>
     </w:p>
     <w:p>
@@ -174,107 +2619,235 @@
         <w:t xml:space="preserve"> course I decided</w:t>
       </w:r>
       <w:r>
-        <w:t xml:space="preserve"> to create my own simulation engine with strong </w:t>
+        <w:t xml:space="preserve"> to create my own simulation engine with </w:t>
+      </w:r>
+      <w:r>
+        <w:t>strong 3</w:t>
+      </w:r>
+      <w:r>
+        <w:t>D visualization and knowledge of web technologies.</w:t>
       </w:r>
       <w:r>
         <w:t xml:space="preserve"> </w:t>
       </w:r>
       <w:r>
-        <w:t>3D visualization and knowledge of web technologies.</w:t>
+        <w:t>Also,</w:t>
+      </w:r>
+      <w:r>
+        <w:t xml:space="preserve"> terrible UI and performance of another simulation tools like </w:t>
+      </w:r>
+      <w:proofErr w:type="spellStart"/>
+      <w:r>
+        <w:t>Anylogic</w:t>
+      </w:r>
+      <w:proofErr w:type="spellEnd"/>
+      <w:r>
+        <w:t xml:space="preserve"> (where UI performs terrible even on high end PC) and strong licensing like in </w:t>
+      </w:r>
+      <w:proofErr w:type="spellStart"/>
+      <w:r>
+        <w:t>Tecnomatix</w:t>
+      </w:r>
+      <w:proofErr w:type="spellEnd"/>
+      <w:r>
+        <w:t xml:space="preserve"> Plant simulation I decided to create my own platform</w:t>
+      </w:r>
+      <w:r>
+        <w:t>, which should be modern, open source, and deployable everywhere.</w:t>
+      </w:r>
+    </w:p>
+    <w:p>
+      <w:r>
+        <w:lastRenderedPageBreak/>
+        <w:t xml:space="preserve">Another crucial motivation was to create my own, where I will be </w:t>
+      </w:r>
+      <w:r>
+        <w:t>author,</w:t>
+      </w:r>
+      <w:r>
+        <w:t xml:space="preserve"> and I will be free to share source code to every company or person I will be ever in contact with.</w:t>
+      </w:r>
+      <w:r>
+        <w:t xml:space="preserve"> There was also motivation in moving forward my software architecture skills – you can read a million books, but you will </w:t>
+      </w:r>
+      <w:r>
+        <w:rPr>
+          <w:b/>
+          <w:bCs/>
+        </w:rPr>
+        <w:t>NEVER</w:t>
+      </w:r>
+      <w:r>
+        <w:t xml:space="preserve"> move forward until you sit down and try it </w:t>
+      </w:r>
+      <w:r>
+        <w:t>yourself</w:t>
+      </w:r>
+      <w:r>
+        <w:t xml:space="preserve">. </w:t>
       </w:r>
     </w:p>
     <w:p>
       <w:r>
         <w:t>Turtle Engine is part of my free time activities and my university research. Platform also contains modules to boost learning and visualization of students, not only to make practical examples.</w:t>
       </w:r>
+    </w:p>
+    <w:p/>
+    <w:p>
+      <w:pPr>
+        <w:pStyle w:val="Heading1"/>
+      </w:pPr>
+      <w:bookmarkStart w:id="3" w:name="_Toc199667526"/>
+      <w:r>
+        <w:lastRenderedPageBreak/>
+        <w:t>Simulation theory</w:t>
+      </w:r>
+      <w:bookmarkEnd w:id="3"/>
+    </w:p>
+    <w:p>
+      <w:pPr>
+        <w:pStyle w:val="Heading2"/>
+      </w:pPr>
+      <w:bookmarkStart w:id="4" w:name="_Toc199667527"/>
+      <w:r>
+        <w:t>Monte Carlo method</w:t>
+      </w:r>
+      <w:bookmarkEnd w:id="4"/>
+    </w:p>
+    <w:p>
+      <w:r>
+        <w:t xml:space="preserve">Monte Carlo is the most popular simulation method </w:t>
+      </w:r>
+    </w:p>
+    <w:p>
+      <w:pPr>
+        <w:pStyle w:val="Heading2"/>
+      </w:pPr>
+      <w:bookmarkStart w:id="5" w:name="_Toc199667528"/>
+      <w:r>
+        <w:t>Probability distribution</w:t>
+      </w:r>
+      <w:bookmarkEnd w:id="5"/>
+    </w:p>
+    <w:p>
+      <w:pPr>
+        <w:pStyle w:val="Heading2"/>
+      </w:pPr>
+      <w:bookmarkStart w:id="6" w:name="_Toc199667529"/>
+      <w:r>
+        <w:t>Statistics</w:t>
+      </w:r>
+      <w:bookmarkEnd w:id="6"/>
+    </w:p>
+    <w:p/>
+    <w:p>
+      <w:pPr>
+        <w:pStyle w:val="Heading1"/>
+      </w:pPr>
+      <w:bookmarkStart w:id="7" w:name="_Toc199667530"/>
+      <w:r>
+        <w:lastRenderedPageBreak/>
+        <w:t>Heuristics</w:t>
+      </w:r>
+      <w:bookmarkEnd w:id="7"/>
+    </w:p>
+    <w:p/>
+    <w:p>
+      <w:pPr>
+        <w:pStyle w:val="Heading2"/>
+      </w:pPr>
+      <w:bookmarkStart w:id="8" w:name="_Toc199667531"/>
+      <w:r>
+        <w:t>Linear programming</w:t>
+      </w:r>
+      <w:bookmarkEnd w:id="8"/>
+    </w:p>
+    <w:p>
+      <w:pPr>
+        <w:pStyle w:val="Heading2"/>
+      </w:pPr>
+      <w:bookmarkStart w:id="9" w:name="_Toc199667532"/>
+      <w:r>
+        <w:t>Genetics algorithm</w:t>
+      </w:r>
+      <w:bookmarkEnd w:id="9"/>
     </w:p>
     <w:p/>
     <w:p/>
-    <w:p/>
-    <w:p/>
     <w:p>
       <w:pPr>
         <w:pStyle w:val="Heading1"/>
       </w:pPr>
-      <w:r>
-        <w:lastRenderedPageBreak/>
-        <w:t>Simulation theory</w:t>
-      </w:r>
-    </w:p>
-    <w:p>
-      <w:pPr>
-        <w:pStyle w:val="Heading2"/>
-      </w:pPr>
-      <w:r>
-        <w:t>Monte Carlo method</w:t>
-      </w:r>
-    </w:p>
-    <w:p>
-      <w:r>
-        <w:t xml:space="preserve">Monte Carlo is the most popular simulation method </w:t>
-      </w:r>
-    </w:p>
-    <w:p>
-      <w:pPr>
-        <w:pStyle w:val="Heading2"/>
-      </w:pPr>
-      <w:r>
-        <w:t>Heuristics</w:t>
-      </w:r>
-    </w:p>
-    <w:p>
-      <w:pPr>
-        <w:pStyle w:val="Heading2"/>
-      </w:pPr>
-      <w:r>
-        <w:t>Genetics algorithm</w:t>
-      </w:r>
-    </w:p>
-    <w:p>
-      <w:pPr>
-        <w:pStyle w:val="Heading2"/>
-      </w:pPr>
-      <w:r>
-        <w:t>Probability distribution</w:t>
-      </w:r>
-    </w:p>
-    <w:p>
-      <w:pPr>
-        <w:pStyle w:val="Heading2"/>
-      </w:pPr>
-      <w:r>
-        <w:t>Statistics</w:t>
-      </w:r>
-    </w:p>
-    <w:p/>
-    <w:p>
-      <w:pPr>
-        <w:pStyle w:val="Heading1"/>
-      </w:pPr>
+      <w:bookmarkStart w:id="10" w:name="_Toc199667533"/>
       <w:r>
         <w:lastRenderedPageBreak/>
         <w:t>Data structures and algorithms</w:t>
       </w:r>
-    </w:p>
+      <w:bookmarkEnd w:id="10"/>
+    </w:p>
+    <w:p>
+      <w:pPr>
+        <w:pStyle w:val="Heading2"/>
+      </w:pPr>
+      <w:bookmarkStart w:id="11" w:name="_Toc199667534"/>
+      <w:r>
+        <w:t>Queue</w:t>
+      </w:r>
+      <w:bookmarkEnd w:id="11"/>
+    </w:p>
+    <w:p>
+      <w:pPr>
+        <w:pStyle w:val="Heading2"/>
+      </w:pPr>
+      <w:bookmarkStart w:id="12" w:name="_Toc199667535"/>
+      <w:r>
+        <w:t>Buffer</w:t>
+      </w:r>
+      <w:bookmarkEnd w:id="12"/>
+    </w:p>
+    <w:p>
+      <w:pPr>
+        <w:pStyle w:val="Heading2"/>
+      </w:pPr>
+      <w:bookmarkStart w:id="13" w:name="_Toc199667536"/>
+      <w:r>
+        <w:t>Maps</w:t>
+      </w:r>
+      <w:bookmarkEnd w:id="13"/>
+    </w:p>
+    <w:p>
+      <w:pPr>
+        <w:pStyle w:val="Heading2"/>
+      </w:pPr>
+      <w:bookmarkStart w:id="14" w:name="_Toc199667537"/>
+      <w:proofErr w:type="spellStart"/>
+      <w:r>
+        <w:t>Djikstra</w:t>
+      </w:r>
+      <w:bookmarkEnd w:id="14"/>
+      <w:proofErr w:type="spellEnd"/>
+    </w:p>
+    <w:p/>
     <w:p>
       <w:pPr>
         <w:pStyle w:val="Heading1"/>
       </w:pPr>
+      <w:bookmarkStart w:id="15" w:name="_Toc199667538"/>
       <w:r>
         <w:lastRenderedPageBreak/>
         <w:t>Entities and definitions</w:t>
       </w:r>
+      <w:bookmarkEnd w:id="15"/>
     </w:p>
     <w:p>
       <w:pPr>
         <w:pStyle w:val="Heading2"/>
       </w:pPr>
+      <w:bookmarkStart w:id="16" w:name="_Toc199667539"/>
       <w:r>
         <w:t>Basic entities</w:t>
       </w:r>
-      <w:r>
-        <w:t>ƒ</w:t>
-      </w:r>
+      <w:bookmarkEnd w:id="16"/>
     </w:p>
     <w:p>
       <w:r>
@@ -333,7 +2906,20 @@
         </w:numPr>
       </w:pPr>
       <w:r>
-        <w:t>Normal distribution spawning – spawn in NormDist(10, 30)</w:t>
+        <w:t xml:space="preserve">Normal distribution spawning – spawn in </w:t>
+      </w:r>
+      <w:proofErr w:type="spellStart"/>
+      <w:proofErr w:type="gramStart"/>
+      <w:r>
+        <w:t>NormDist</w:t>
+      </w:r>
+      <w:proofErr w:type="spellEnd"/>
+      <w:r>
+        <w:t>(</w:t>
+      </w:r>
+      <w:proofErr w:type="gramEnd"/>
+      <w:r>
+        <w:t>10, 30)</w:t>
       </w:r>
     </w:p>
     <w:p>
@@ -490,9 +3076,11 @@
       <w:pPr>
         <w:pStyle w:val="Heading2"/>
       </w:pPr>
+      <w:bookmarkStart w:id="17" w:name="_Toc199667540"/>
       <w:r>
         <w:t>Smart entities</w:t>
       </w:r>
+      <w:bookmarkEnd w:id="17"/>
     </w:p>
     <w:p>
       <w:r>
@@ -503,6 +3091,7 @@
       <w:pPr>
         <w:pStyle w:val="Heading1"/>
       </w:pPr>
+      <w:bookmarkStart w:id="18" w:name="_Toc199667541"/>
       <w:r>
         <w:lastRenderedPageBreak/>
         <w:t>Platform</w:t>
@@ -513,6 +3102,7 @@
       <w:r>
         <w:t>architecture overview</w:t>
       </w:r>
+      <w:bookmarkEnd w:id="18"/>
     </w:p>
     <w:p>
       <w:r>
@@ -528,22 +3118,34 @@
         <w:t>duck typing</w:t>
       </w:r>
       <w:r>
-        <w:t xml:space="preserve"> OOP language, there are special kinds of architectures used in this cases.</w:t>
+        <w:t xml:space="preserve"> OOP language, there are special kinds of architectures used in </w:t>
+      </w:r>
+      <w:proofErr w:type="gramStart"/>
+      <w:r>
+        <w:t>this cases</w:t>
+      </w:r>
+      <w:proofErr w:type="gramEnd"/>
+      <w:r>
+        <w:t>.</w:t>
       </w:r>
     </w:p>
     <w:p>
       <w:pPr>
         <w:pStyle w:val="Heading2"/>
       </w:pPr>
+      <w:bookmarkStart w:id="19" w:name="_Toc199667542"/>
       <w:r>
         <w:t xml:space="preserve">Entities and </w:t>
       </w:r>
+      <w:proofErr w:type="gramStart"/>
       <w:r>
         <w:t>actors</w:t>
       </w:r>
+      <w:proofErr w:type="gramEnd"/>
       <w:r>
         <w:t xml:space="preserve"> explanation</w:t>
       </w:r>
+      <w:bookmarkEnd w:id="19"/>
     </w:p>
     <w:p>
       <w:r>
@@ -581,7 +3183,15 @@
         <w:t xml:space="preserve"> </w:t>
       </w:r>
       <w:r>
-        <w:t>– in IT theory they can be the same thing, but in this cases I decided to use this two names separately.</w:t>
+        <w:t xml:space="preserve">– in IT theory they can be the same thing, but in this </w:t>
+      </w:r>
+      <w:proofErr w:type="gramStart"/>
+      <w:r>
+        <w:t>cases</w:t>
+      </w:r>
+      <w:proofErr w:type="gramEnd"/>
+      <w:r>
+        <w:t xml:space="preserve"> I decided to use this two names separately.</w:t>
       </w:r>
     </w:p>
     <w:p>
@@ -594,20 +3204,40 @@
     </w:p>
     <w:p>
       <w:r>
-        <w:t>Actors are objects traveling between entities being able to change it’s state, wear states.</w:t>
+        <w:t xml:space="preserve">Actors are objects traveling between entities being able to change </w:t>
+      </w:r>
+      <w:proofErr w:type="spellStart"/>
+      <w:proofErr w:type="gramStart"/>
+      <w:r>
+        <w:t>it’s</w:t>
+      </w:r>
+      <w:proofErr w:type="spellEnd"/>
+      <w:proofErr w:type="gramEnd"/>
+      <w:r>
+        <w:t xml:space="preserve"> state, wear states.</w:t>
       </w:r>
     </w:p>
     <w:p>
       <w:pPr>
         <w:pStyle w:val="Heading2"/>
       </w:pPr>
+      <w:bookmarkStart w:id="20" w:name="_Toc199667543"/>
       <w:r>
         <w:t>Simulation initialization</w:t>
       </w:r>
-    </w:p>
-    <w:p>
-      <w:r>
-        <w:t>As every system also Turtle models have to somehow prepare load data, prepare them and then simulate.</w:t>
+      <w:bookmarkEnd w:id="20"/>
+    </w:p>
+    <w:p>
+      <w:r>
+        <w:t xml:space="preserve">As every system also Turtle models </w:t>
+      </w:r>
+      <w:proofErr w:type="gramStart"/>
+      <w:r>
+        <w:t>have to</w:t>
+      </w:r>
+      <w:proofErr w:type="gramEnd"/>
+      <w:r>
+        <w:t xml:space="preserve"> somehow prepare load data, prepare them and then simulate.</w:t>
       </w:r>
     </w:p>
     <w:p>
@@ -635,7 +3265,7 @@
                     <pic:cNvPicPr/>
                   </pic:nvPicPr>
                   <pic:blipFill>
-                    <a:blip r:embed="rId7"/>
+                    <a:blip r:embed="rId9"/>
                     <a:stretch>
                       <a:fillRect/>
                     </a:stretch>
@@ -669,14 +3299,27 @@
       <w:r>
         <w:t xml:space="preserve">Figure </w:t>
       </w:r>
-      <w:fldSimple w:instr=" SEQ Figure \* ARABIC ">
-        <w:r>
-          <w:rPr>
-            <w:noProof/>
-          </w:rPr>
-          <w:t>1</w:t>
-        </w:r>
-      </w:fldSimple>
+      <w:r>
+        <w:fldChar w:fldCharType="begin"/>
+      </w:r>
+      <w:r>
+        <w:instrText xml:space="preserve"> SEQ Figure \* ARABIC </w:instrText>
+      </w:r>
+      <w:r>
+        <w:fldChar w:fldCharType="separate"/>
+      </w:r>
+      <w:r>
+        <w:rPr>
+          <w:noProof/>
+        </w:rPr>
+        <w:t>1</w:t>
+      </w:r>
+      <w:r>
+        <w:rPr>
+          <w:noProof/>
+        </w:rPr>
+        <w:fldChar w:fldCharType="end"/>
+      </w:r>
       <w:r>
         <w:t xml:space="preserve"> Simulation Initialization</w:t>
       </w:r>
@@ -749,7 +3392,15 @@
         <w:t xml:space="preserve"> </w:t>
       </w:r>
       <w:r>
-        <w:t>in which you entity should prepare data</w:t>
+        <w:t xml:space="preserve">in which </w:t>
+      </w:r>
+      <w:proofErr w:type="gramStart"/>
+      <w:r>
+        <w:t>you</w:t>
+      </w:r>
+      <w:proofErr w:type="gramEnd"/>
+      <w:r>
+        <w:t xml:space="preserve"> entity should prepare data</w:t>
       </w:r>
     </w:p>
     <w:p>
@@ -774,19 +3425,23 @@
       <w:pPr>
         <w:pStyle w:val="Heading1"/>
       </w:pPr>
+      <w:bookmarkStart w:id="21" w:name="_Toc199667544"/>
       <w:r>
         <w:lastRenderedPageBreak/>
         <w:t>Statistics and analysis</w:t>
       </w:r>
+      <w:bookmarkEnd w:id="21"/>
     </w:p>
     <w:p>
       <w:pPr>
         <w:pStyle w:val="Heading1"/>
       </w:pPr>
+      <w:bookmarkStart w:id="22" w:name="_Toc199667545"/>
       <w:r>
         <w:lastRenderedPageBreak/>
         <w:t>Working with turtle</w:t>
       </w:r>
+      <w:bookmarkEnd w:id="22"/>
     </w:p>
     <w:p>
       <w:r>
@@ -799,7 +3454,23 @@
         <w:t xml:space="preserve"> we can find </w:t>
       </w:r>
       <w:r>
-        <w:t>similar interface being seen in environments like Anylogic or Tecnomatix Plant simulation</w:t>
+        <w:t xml:space="preserve">similar interface being seen in environments like </w:t>
+      </w:r>
+      <w:proofErr w:type="spellStart"/>
+      <w:r>
+        <w:t>Anylogic</w:t>
+      </w:r>
+      <w:proofErr w:type="spellEnd"/>
+      <w:r>
+        <w:t xml:space="preserve"> or </w:t>
+      </w:r>
+      <w:proofErr w:type="spellStart"/>
+      <w:r>
+        <w:t>Tecnomatix</w:t>
+      </w:r>
+      <w:proofErr w:type="spellEnd"/>
+      <w:r>
+        <w:t xml:space="preserve"> Plant simulation</w:t>
       </w:r>
       <w:r>
         <w:t>.</w:t>
@@ -826,7 +3497,7 @@
                     <pic:cNvPicPr/>
                   </pic:nvPicPr>
                   <pic:blipFill>
-                    <a:blip r:embed="rId8"/>
+                    <a:blip r:embed="rId10"/>
                     <a:stretch>
                       <a:fillRect/>
                     </a:stretch>
@@ -852,8 +3523,256 @@
         </w:drawing>
       </w:r>
     </w:p>
+    <w:p>
+      <w:pPr>
+        <w:pStyle w:val="Heading1"/>
+      </w:pPr>
+      <w:bookmarkStart w:id="23" w:name="_Toc199667546"/>
+      <w:r>
+        <w:lastRenderedPageBreak/>
+        <w:t>Simulation software problems and challenges</w:t>
+      </w:r>
+      <w:bookmarkEnd w:id="23"/>
+    </w:p>
+    <w:p>
+      <w:r>
+        <w:t xml:space="preserve">This chapter is mainly sum up </w:t>
+      </w:r>
+      <w:r>
+        <w:t>problems and drawbacks I had to challenge during the creation of software.</w:t>
+      </w:r>
+    </w:p>
+    <w:p>
+      <w:pPr>
+        <w:pStyle w:val="Heading2"/>
+      </w:pPr>
+      <w:bookmarkStart w:id="24" w:name="_Toc199667547"/>
+      <w:r>
+        <w:t>Dependency tree</w:t>
+      </w:r>
+      <w:bookmarkEnd w:id="24"/>
+    </w:p>
+    <w:p>
+      <w:r>
+        <w:t xml:space="preserve">As the platform simulation time is made in seconds (even milliseconds would have this problem), there comes one problem: </w:t>
+      </w:r>
+    </w:p>
+    <w:p>
+      <w:r>
+        <w:t>“When all process entities finish in the same step seconds how they will move actor next?”</w:t>
+      </w:r>
+    </w:p>
+    <w:p>
+      <w:r>
+        <w:t xml:space="preserve">This problem is not visible (or </w:t>
+      </w:r>
+      <w:proofErr w:type="gramStart"/>
+      <w:r>
+        <w:t>it’s</w:t>
+      </w:r>
+      <w:proofErr w:type="gramEnd"/>
+      <w:r>
+        <w:t xml:space="preserve"> error is so low on long run that it is irrelevant</w:t>
+      </w:r>
+      <w:r>
+        <w:t>).</w:t>
+      </w:r>
+    </w:p>
+    <w:p>
+      <w:proofErr w:type="spellStart"/>
+      <w:r>
+        <w:t>xxxx</w:t>
+      </w:r>
+      <w:proofErr w:type="spellEnd"/>
+      <w:r>
+        <w:t xml:space="preserve"> </w:t>
+      </w:r>
+    </w:p>
+    <w:p>
+      <w:r>
+        <w:t xml:space="preserve">Solution – </w:t>
+      </w:r>
+      <w:r>
+        <w:rPr>
+          <w:b/>
+          <w:bCs/>
+        </w:rPr>
+        <w:t>Dependency tree</w:t>
+      </w:r>
+    </w:p>
+    <w:p>
+      <w:pPr>
+        <w:pStyle w:val="Heading1"/>
+      </w:pPr>
+      <w:r>
+        <w:lastRenderedPageBreak/>
+        <w:t>Used literature</w:t>
+      </w:r>
+    </w:p>
+    <w:p>
+      <w:pPr>
+        <w:pStyle w:val="Heading1"/>
+      </w:pPr>
+      <w:r>
+        <w:lastRenderedPageBreak/>
+        <w:t>Licenses and project dependencies</w:t>
+      </w:r>
+    </w:p>
+    <w:p>
+      <w:r>
+        <w:t>All resources used to create this software are free and under MIT license. I would especially thanks to authors of:</w:t>
+      </w:r>
+    </w:p>
+    <w:p>
+      <w:pPr>
+        <w:pStyle w:val="Heading2"/>
+      </w:pPr>
+      <w:r>
+        <w:t>Frontend</w:t>
+      </w:r>
+    </w:p>
+    <w:p>
+      <w:pPr>
+        <w:pStyle w:val="ListParagraph"/>
+        <w:numPr>
+          <w:ilvl w:val="0"/>
+          <w:numId w:val="7"/>
+        </w:numPr>
+      </w:pPr>
+      <w:proofErr w:type="spellStart"/>
+      <w:r>
+        <w:t>ThreeJS</w:t>
+      </w:r>
+      <w:proofErr w:type="spellEnd"/>
+      <w:r>
+        <w:t xml:space="preserve"> </w:t>
+      </w:r>
+      <w:proofErr w:type="gramStart"/>
+      <w:r>
+        <w:t>-  incredible</w:t>
+      </w:r>
+      <w:proofErr w:type="gramEnd"/>
+      <w:r>
+        <w:t xml:space="preserve"> 3D rendering platform which enabled creation of this project.</w:t>
+      </w:r>
+    </w:p>
+    <w:p>
+      <w:pPr>
+        <w:pStyle w:val="ListParagraph"/>
+        <w:numPr>
+          <w:ilvl w:val="0"/>
+          <w:numId w:val="7"/>
+        </w:numPr>
+      </w:pPr>
+      <w:r>
+        <w:t>@r</w:t>
+      </w:r>
+      <w:r>
+        <w:t xml:space="preserve">eact – </w:t>
+      </w:r>
+      <w:r>
+        <w:t>f</w:t>
+      </w:r>
+      <w:r>
+        <w:t>iber – thanks gentlemen for binding three JS to react, you created incredible architecture and developer friendly experience. Without it this project would be pain in ass and probably would fail.</w:t>
+      </w:r>
+    </w:p>
+    <w:p>
+      <w:pPr>
+        <w:pStyle w:val="ListParagraph"/>
+        <w:numPr>
+          <w:ilvl w:val="0"/>
+          <w:numId w:val="7"/>
+        </w:numPr>
+      </w:pPr>
+      <w:r>
+        <w:t>@r</w:t>
+      </w:r>
+      <w:r>
+        <w:t>eac</w:t>
+      </w:r>
+      <w:r>
+        <w:t>t-d</w:t>
+      </w:r>
+      <w:r>
+        <w:t>rei – guys, big love to you, without you and your ideas my software would not be so nice and beautiful</w:t>
+      </w:r>
+    </w:p>
+    <w:p>
+      <w:pPr>
+        <w:pStyle w:val="ListParagraph"/>
+        <w:numPr>
+          <w:ilvl w:val="0"/>
+          <w:numId w:val="7"/>
+        </w:numPr>
+      </w:pPr>
+      <w:proofErr w:type="spellStart"/>
+      <w:r>
+        <w:t>Antd</w:t>
+      </w:r>
+      <w:proofErr w:type="spellEnd"/>
+      <w:r>
+        <w:t xml:space="preserve"> design – thanks for providing this beautiful UI library for free.</w:t>
+      </w:r>
+    </w:p>
+    <w:p>
+      <w:pPr>
+        <w:pStyle w:val="Heading2"/>
+      </w:pPr>
+      <w:r>
+        <w:t>Backend</w:t>
+      </w:r>
+    </w:p>
+    <w:p>
+      <w:pPr>
+        <w:pStyle w:val="ListParagraph"/>
+        <w:numPr>
+          <w:ilvl w:val="0"/>
+          <w:numId w:val="7"/>
+        </w:numPr>
+      </w:pPr>
+      <w:r>
+        <w:t xml:space="preserve">Golang – best </w:t>
+      </w:r>
+      <w:proofErr w:type="gramStart"/>
+      <w:r>
+        <w:t>thing</w:t>
+      </w:r>
+      <w:proofErr w:type="gramEnd"/>
+      <w:r>
+        <w:t xml:space="preserve"> which was created by google, I fell in love with this language after a few lines of code</w:t>
+      </w:r>
+    </w:p>
+    <w:p>
+      <w:pPr>
+        <w:pStyle w:val="ListParagraph"/>
+        <w:numPr>
+          <w:ilvl w:val="0"/>
+          <w:numId w:val="7"/>
+        </w:numPr>
+      </w:pPr>
+      <w:r>
+        <w:t xml:space="preserve">Gin </w:t>
+      </w:r>
+      <w:proofErr w:type="spellStart"/>
+      <w:r>
+        <w:t>Gonic</w:t>
+      </w:r>
+      <w:proofErr w:type="spellEnd"/>
+      <w:r>
+        <w:t xml:space="preserve"> – amazing web server framework thanks for </w:t>
+      </w:r>
+      <w:proofErr w:type="gramStart"/>
+      <w:r>
+        <w:t>it</w:t>
+      </w:r>
+      <w:proofErr w:type="gramEnd"/>
+      <w:r>
+        <w:t xml:space="preserve"> creation.</w:t>
+      </w:r>
+    </w:p>
+    <w:p/>
     <w:sectPr>
-      <w:footerReference w:type="default" r:id="rId9"/>
       <w:pgSz w:w="12240" w:h="15840"/>
       <w:pgMar w:top="1440" w:right="1440" w:bottom="1440" w:left="1440" w:header="720" w:footer="720" w:gutter="0"/>
       <w:cols w:space="720"/>
@@ -973,6 +3892,119 @@
 <file path=word/numbering.xml><?xml version="1.0" encoding="utf-8"?>
 <w:numbering xmlns:wpc="http://schemas.microsoft.com/office/word/2010/wordprocessingCanvas" xmlns:cx="http://schemas.microsoft.com/office/drawing/2014/chartex" xmlns:cx1="http://schemas.microsoft.com/office/drawing/2015/9/8/chartex" xmlns:cx2="http://schemas.microsoft.com/office/drawing/2015/10/21/chartex" xmlns:cx3="http://schemas.microsoft.com/office/drawing/2016/5/9/chartex" xmlns:cx4="http://schemas.microsoft.com/office/drawing/2016/5/10/chartex" xmlns:cx5="http://schemas.microsoft.com/office/drawing/2016/5/11/chartex" xmlns:cx6="http://schemas.microsoft.com/office/drawing/2016/5/12/chartex" xmlns:cx7="http://schemas.microsoft.com/office/drawing/2016/5/13/chartex" xmlns:cx8="http://schemas.microsoft.com/office/drawing/2016/5/14/chartex" xmlns:mc="http://schemas.openxmlformats.org/markup-compatibility/2006" xmlns:aink="http://schemas.microsoft.com/office/drawing/2016/ink" xmlns:am3d="http://schemas.microsoft.com/office/drawing/2017/model3d" xmlns:o="urn:schemas-microsoft-com:office:office" xmlns:oel="http://schemas.microsoft.com/office/2019/extlst" xmlns:r="http://schemas.openxmlformats.org/officeDocument/2006/relationships" xmlns:m="http://schemas.openxmlformats.org/officeDocument/2006/math" xmlns:v="urn:schemas-microsoft-com:vml" xmlns:wp14="http://schemas.microsoft.com/office/word/2010/wordprocessingDrawing" xmlns:wp="http://schemas.openxmlformats.org/drawingml/2006/wordprocessingDrawing" xmlns:w10="urn:schemas-microsoft-com:office:word" xmlns:w="http://schemas.openxmlformats.org/wordprocessingml/2006/main" xmlns:w14="http://schemas.microsoft.com/office/word/2010/wordml" xmlns:w15="http://schemas.microsoft.com/office/word/2012/wordml" xmlns:w16cex="http://schemas.microsoft.com/office/word/2018/wordml/cex" xmlns:w16cid="http://schemas.microsoft.com/office/word/2016/wordml/cid" xmlns:w16="http://schemas.microsoft.com/office/word/2018/wordml" xmlns:w16du="http://schemas.microsoft.com/office/word/2023/wordml/word16du" xmlns:w16sdtdh="http://schemas.microsoft.com/office/word/2020/wordml/sdtdatahash" xmlns:w16sdtfl="http://schemas.microsoft.com/office/word/2024/wordml/sdtformatlock" xmlns:w16se="http://schemas.microsoft.com/office/word/2015/wordml/symex" xmlns:wpg="http://schemas.microsoft.com/office/word/2010/wordprocessingGroup" xmlns:wpi="http://schemas.microsoft.com/office/word/2010/wordprocessingInk" xmlns:wne="http://schemas.microsoft.com/office/word/2006/wordml" xmlns:wps="http://schemas.microsoft.com/office/word/2010/wordprocessingShape" mc:Ignorable="w14 w15 w16se w16cid w16 w16cex w16sdtdh w16sdtfl w16du wp14">
   <w:abstractNum w:abstractNumId="0" w15:restartNumberingAfterBreak="0">
+    <w:nsid w:val="20870315"/>
+    <w:multiLevelType w:val="hybridMultilevel"/>
+    <w:tmpl w:val="E028177C"/>
+    <w:lvl w:ilvl="0" w:tplc="04090001">
+      <w:start w:val="1"/>
+      <w:numFmt w:val="bullet"/>
+      <w:lvlText w:val=""/>
+      <w:lvlJc w:val="left"/>
+      <w:pPr>
+        <w:ind w:left="720" w:hanging="360"/>
+      </w:pPr>
+      <w:rPr>
+        <w:rFonts w:ascii="Symbol" w:hAnsi="Symbol" w:hint="default"/>
+      </w:rPr>
+    </w:lvl>
+    <w:lvl w:ilvl="1" w:tplc="04090003" w:tentative="1">
+      <w:start w:val="1"/>
+      <w:numFmt w:val="bullet"/>
+      <w:lvlText w:val="o"/>
+      <w:lvlJc w:val="left"/>
+      <w:pPr>
+        <w:ind w:left="1440" w:hanging="360"/>
+      </w:pPr>
+      <w:rPr>
+        <w:rFonts w:ascii="Courier New" w:hAnsi="Courier New" w:hint="default"/>
+      </w:rPr>
+    </w:lvl>
+    <w:lvl w:ilvl="2" w:tplc="04090005" w:tentative="1">
+      <w:start w:val="1"/>
+      <w:numFmt w:val="bullet"/>
+      <w:lvlText w:val=""/>
+      <w:lvlJc w:val="left"/>
+      <w:pPr>
+        <w:ind w:left="2160" w:hanging="360"/>
+      </w:pPr>
+      <w:rPr>
+        <w:rFonts w:ascii="Wingdings" w:hAnsi="Wingdings" w:hint="default"/>
+      </w:rPr>
+    </w:lvl>
+    <w:lvl w:ilvl="3" w:tplc="04090001" w:tentative="1">
+      <w:start w:val="1"/>
+      <w:numFmt w:val="bullet"/>
+      <w:lvlText w:val=""/>
+      <w:lvlJc w:val="left"/>
+      <w:pPr>
+        <w:ind w:left="2880" w:hanging="360"/>
+      </w:pPr>
+      <w:rPr>
+        <w:rFonts w:ascii="Symbol" w:hAnsi="Symbol" w:hint="default"/>
+      </w:rPr>
+    </w:lvl>
+    <w:lvl w:ilvl="4" w:tplc="04090003" w:tentative="1">
+      <w:start w:val="1"/>
+      <w:numFmt w:val="bullet"/>
+      <w:lvlText w:val="o"/>
+      <w:lvlJc w:val="left"/>
+      <w:pPr>
+        <w:ind w:left="3600" w:hanging="360"/>
+      </w:pPr>
+      <w:rPr>
+        <w:rFonts w:ascii="Courier New" w:hAnsi="Courier New" w:hint="default"/>
+      </w:rPr>
+    </w:lvl>
+    <w:lvl w:ilvl="5" w:tplc="04090005" w:tentative="1">
+      <w:start w:val="1"/>
+      <w:numFmt w:val="bullet"/>
+      <w:lvlText w:val=""/>
+      <w:lvlJc w:val="left"/>
+      <w:pPr>
+        <w:ind w:left="4320" w:hanging="360"/>
+      </w:pPr>
+      <w:rPr>
+        <w:rFonts w:ascii="Wingdings" w:hAnsi="Wingdings" w:hint="default"/>
+      </w:rPr>
+    </w:lvl>
+    <w:lvl w:ilvl="6" w:tplc="04090001" w:tentative="1">
+      <w:start w:val="1"/>
+      <w:numFmt w:val="bullet"/>
+      <w:lvlText w:val=""/>
+      <w:lvlJc w:val="left"/>
+      <w:pPr>
+        <w:ind w:left="5040" w:hanging="360"/>
+      </w:pPr>
+      <w:rPr>
+        <w:rFonts w:ascii="Symbol" w:hAnsi="Symbol" w:hint="default"/>
+      </w:rPr>
+    </w:lvl>
+    <w:lvl w:ilvl="7" w:tplc="04090003" w:tentative="1">
+      <w:start w:val="1"/>
+      <w:numFmt w:val="bullet"/>
+      <w:lvlText w:val="o"/>
+      <w:lvlJc w:val="left"/>
+      <w:pPr>
+        <w:ind w:left="5760" w:hanging="360"/>
+      </w:pPr>
+      <w:rPr>
+        <w:rFonts w:ascii="Courier New" w:hAnsi="Courier New" w:hint="default"/>
+      </w:rPr>
+    </w:lvl>
+    <w:lvl w:ilvl="8" w:tplc="04090005" w:tentative="1">
+      <w:start w:val="1"/>
+      <w:numFmt w:val="bullet"/>
+      <w:lvlText w:val=""/>
+      <w:lvlJc w:val="left"/>
+      <w:pPr>
+        <w:ind w:left="6480" w:hanging="360"/>
+      </w:pPr>
+      <w:rPr>
+        <w:rFonts w:ascii="Wingdings" w:hAnsi="Wingdings" w:hint="default"/>
+      </w:rPr>
+    </w:lvl>
+  </w:abstractNum>
+  <w:abstractNum w:abstractNumId="1" w15:restartNumberingAfterBreak="0">
     <w:nsid w:val="27CF5CA7"/>
     <w:multiLevelType w:val="hybridMultilevel"/>
     <w:tmpl w:val="9F3096E6"/>
@@ -1063,7 +4095,7 @@
       </w:pPr>
     </w:lvl>
   </w:abstractNum>
-  <w:abstractNum w:abstractNumId="1" w15:restartNumberingAfterBreak="0">
+  <w:abstractNum w:abstractNumId="2" w15:restartNumberingAfterBreak="0">
     <w:nsid w:val="29876CA7"/>
     <w:multiLevelType w:val="hybridMultilevel"/>
     <w:tmpl w:val="2F843196"/>
@@ -1077,7 +4109,7 @@
         <w:ind w:left="720" w:hanging="360"/>
       </w:pPr>
     </w:lvl>
-    <w:lvl w:ilvl="1" w:tplc="04090019" w:tentative="1">
+    <w:lvl w:ilvl="1" w:tplc="04090019">
       <w:start w:val="1"/>
       <w:numFmt w:val="lowerLetter"/>
       <w:lvlText w:val="%2."/>
@@ -1150,7 +4182,7 @@
       </w:pPr>
     </w:lvl>
   </w:abstractNum>
-  <w:abstractNum w:abstractNumId="2" w15:restartNumberingAfterBreak="0">
+  <w:abstractNum w:abstractNumId="3" w15:restartNumberingAfterBreak="0">
     <w:nsid w:val="3CBE022B"/>
     <w:multiLevelType w:val="hybridMultilevel"/>
     <w:tmpl w:val="A584553C"/>
@@ -1236,7 +4268,7 @@
       </w:pPr>
     </w:lvl>
   </w:abstractNum>
-  <w:abstractNum w:abstractNumId="3" w15:restartNumberingAfterBreak="0">
+  <w:abstractNum w:abstractNumId="4" w15:restartNumberingAfterBreak="0">
     <w:nsid w:val="44176435"/>
     <w:multiLevelType w:val="hybridMultilevel"/>
     <w:tmpl w:val="5D10CCB0"/>
@@ -1325,7 +4357,7 @@
       </w:pPr>
     </w:lvl>
   </w:abstractNum>
-  <w:abstractNum w:abstractNumId="4" w15:restartNumberingAfterBreak="0">
+  <w:abstractNum w:abstractNumId="5" w15:restartNumberingAfterBreak="0">
     <w:nsid w:val="7D660949"/>
     <w:multiLevelType w:val="hybridMultilevel"/>
     <w:tmpl w:val="F162EF4C"/>
@@ -1412,20 +4444,139 @@
       </w:pPr>
     </w:lvl>
   </w:abstractNum>
+  <w:abstractNum w:abstractNumId="6" w15:restartNumberingAfterBreak="0">
+    <w:nsid w:val="7FF536DF"/>
+    <w:multiLevelType w:val="hybridMultilevel"/>
+    <w:tmpl w:val="7D0A4546"/>
+    <w:lvl w:ilvl="0" w:tplc="04090001">
+      <w:start w:val="1"/>
+      <w:numFmt w:val="bullet"/>
+      <w:lvlText w:val=""/>
+      <w:lvlJc w:val="left"/>
+      <w:pPr>
+        <w:ind w:left="720" w:hanging="360"/>
+      </w:pPr>
+      <w:rPr>
+        <w:rFonts w:ascii="Symbol" w:hAnsi="Symbol" w:hint="default"/>
+      </w:rPr>
+    </w:lvl>
+    <w:lvl w:ilvl="1" w:tplc="04090003" w:tentative="1">
+      <w:start w:val="1"/>
+      <w:numFmt w:val="bullet"/>
+      <w:lvlText w:val="o"/>
+      <w:lvlJc w:val="left"/>
+      <w:pPr>
+        <w:ind w:left="1440" w:hanging="360"/>
+      </w:pPr>
+      <w:rPr>
+        <w:rFonts w:ascii="Courier New" w:hAnsi="Courier New" w:hint="default"/>
+      </w:rPr>
+    </w:lvl>
+    <w:lvl w:ilvl="2" w:tplc="04090005" w:tentative="1">
+      <w:start w:val="1"/>
+      <w:numFmt w:val="bullet"/>
+      <w:lvlText w:val=""/>
+      <w:lvlJc w:val="left"/>
+      <w:pPr>
+        <w:ind w:left="2160" w:hanging="360"/>
+      </w:pPr>
+      <w:rPr>
+        <w:rFonts w:ascii="Wingdings" w:hAnsi="Wingdings" w:hint="default"/>
+      </w:rPr>
+    </w:lvl>
+    <w:lvl w:ilvl="3" w:tplc="04090001" w:tentative="1">
+      <w:start w:val="1"/>
+      <w:numFmt w:val="bullet"/>
+      <w:lvlText w:val=""/>
+      <w:lvlJc w:val="left"/>
+      <w:pPr>
+        <w:ind w:left="2880" w:hanging="360"/>
+      </w:pPr>
+      <w:rPr>
+        <w:rFonts w:ascii="Symbol" w:hAnsi="Symbol" w:hint="default"/>
+      </w:rPr>
+    </w:lvl>
+    <w:lvl w:ilvl="4" w:tplc="04090003" w:tentative="1">
+      <w:start w:val="1"/>
+      <w:numFmt w:val="bullet"/>
+      <w:lvlText w:val="o"/>
+      <w:lvlJc w:val="left"/>
+      <w:pPr>
+        <w:ind w:left="3600" w:hanging="360"/>
+      </w:pPr>
+      <w:rPr>
+        <w:rFonts w:ascii="Courier New" w:hAnsi="Courier New" w:hint="default"/>
+      </w:rPr>
+    </w:lvl>
+    <w:lvl w:ilvl="5" w:tplc="04090005" w:tentative="1">
+      <w:start w:val="1"/>
+      <w:numFmt w:val="bullet"/>
+      <w:lvlText w:val=""/>
+      <w:lvlJc w:val="left"/>
+      <w:pPr>
+        <w:ind w:left="4320" w:hanging="360"/>
+      </w:pPr>
+      <w:rPr>
+        <w:rFonts w:ascii="Wingdings" w:hAnsi="Wingdings" w:hint="default"/>
+      </w:rPr>
+    </w:lvl>
+    <w:lvl w:ilvl="6" w:tplc="04090001" w:tentative="1">
+      <w:start w:val="1"/>
+      <w:numFmt w:val="bullet"/>
+      <w:lvlText w:val=""/>
+      <w:lvlJc w:val="left"/>
+      <w:pPr>
+        <w:ind w:left="5040" w:hanging="360"/>
+      </w:pPr>
+      <w:rPr>
+        <w:rFonts w:ascii="Symbol" w:hAnsi="Symbol" w:hint="default"/>
+      </w:rPr>
+    </w:lvl>
+    <w:lvl w:ilvl="7" w:tplc="04090003" w:tentative="1">
+      <w:start w:val="1"/>
+      <w:numFmt w:val="bullet"/>
+      <w:lvlText w:val="o"/>
+      <w:lvlJc w:val="left"/>
+      <w:pPr>
+        <w:ind w:left="5760" w:hanging="360"/>
+      </w:pPr>
+      <w:rPr>
+        <w:rFonts w:ascii="Courier New" w:hAnsi="Courier New" w:hint="default"/>
+      </w:rPr>
+    </w:lvl>
+    <w:lvl w:ilvl="8" w:tplc="04090005" w:tentative="1">
+      <w:start w:val="1"/>
+      <w:numFmt w:val="bullet"/>
+      <w:lvlText w:val=""/>
+      <w:lvlJc w:val="left"/>
+      <w:pPr>
+        <w:ind w:left="6480" w:hanging="360"/>
+      </w:pPr>
+      <w:rPr>
+        <w:rFonts w:ascii="Wingdings" w:hAnsi="Wingdings" w:hint="default"/>
+      </w:rPr>
+    </w:lvl>
+  </w:abstractNum>
   <w:num w:numId="1" w16cid:durableId="553080324">
+    <w:abstractNumId w:val="2"/>
+  </w:num>
+  <w:num w:numId="2" w16cid:durableId="1013991618">
+    <w:abstractNumId w:val="5"/>
+  </w:num>
+  <w:num w:numId="3" w16cid:durableId="1111783951">
+    <w:abstractNumId w:val="4"/>
+  </w:num>
+  <w:num w:numId="4" w16cid:durableId="894854962">
     <w:abstractNumId w:val="1"/>
   </w:num>
-  <w:num w:numId="2" w16cid:durableId="1013991618">
-    <w:abstractNumId w:val="4"/>
-  </w:num>
-  <w:num w:numId="3" w16cid:durableId="1111783951">
+  <w:num w:numId="5" w16cid:durableId="1269463773">
     <w:abstractNumId w:val="3"/>
   </w:num>
-  <w:num w:numId="4" w16cid:durableId="894854962">
+  <w:num w:numId="6" w16cid:durableId="1839999538">
+    <w:abstractNumId w:val="6"/>
+  </w:num>
+  <w:num w:numId="7" w16cid:durableId="1535968713">
     <w:abstractNumId w:val="0"/>
-  </w:num>
-  <w:num w:numId="5" w16cid:durableId="1269463773">
-    <w:abstractNumId w:val="2"/>
   </w:num>
 </w:numbering>
 </file>
@@ -2419,6 +5570,216 @@
     <w:uiPriority w:val="99"/>
     <w:rsid w:val="00151425"/>
   </w:style>
+  <w:style w:type="paragraph" w:styleId="TOCHeading">
+    <w:name w:val="TOC Heading"/>
+    <w:basedOn w:val="Heading1"/>
+    <w:next w:val="Normal"/>
+    <w:uiPriority w:val="39"/>
+    <w:unhideWhenUsed/>
+    <w:qFormat/>
+    <w:rsid w:val="00DD00FE"/>
+    <w:pPr>
+      <w:pageBreakBefore w:val="0"/>
+      <w:numPr>
+        <w:numId w:val="0"/>
+      </w:numPr>
+      <w:spacing w:before="480" w:after="0" w:line="276" w:lineRule="auto"/>
+      <w:jc w:val="left"/>
+      <w:outlineLvl w:val="9"/>
+    </w:pPr>
+    <w:rPr>
+      <w:b/>
+      <w:bCs/>
+      <w:color w:val="0F4761" w:themeColor="accent1" w:themeShade="BF"/>
+      <w:kern w:val="0"/>
+      <w:sz w:val="28"/>
+      <w:szCs w:val="28"/>
+      <w14:ligatures w14:val="none"/>
+    </w:rPr>
+  </w:style>
+  <w:style w:type="paragraph" w:styleId="TOC1">
+    <w:name w:val="toc 1"/>
+    <w:basedOn w:val="Normal"/>
+    <w:next w:val="Normal"/>
+    <w:autoRedefine/>
+    <w:uiPriority w:val="39"/>
+    <w:unhideWhenUsed/>
+    <w:rsid w:val="00DD00FE"/>
+    <w:pPr>
+      <w:spacing w:before="120" w:after="0"/>
+      <w:jc w:val="left"/>
+    </w:pPr>
+    <w:rPr>
+      <w:b/>
+      <w:bCs/>
+      <w:i/>
+      <w:iCs/>
+    </w:rPr>
+  </w:style>
+  <w:style w:type="paragraph" w:styleId="TOC2">
+    <w:name w:val="toc 2"/>
+    <w:basedOn w:val="Normal"/>
+    <w:next w:val="Normal"/>
+    <w:autoRedefine/>
+    <w:uiPriority w:val="39"/>
+    <w:unhideWhenUsed/>
+    <w:rsid w:val="00DD00FE"/>
+    <w:pPr>
+      <w:spacing w:before="120" w:after="0"/>
+      <w:ind w:left="240"/>
+      <w:jc w:val="left"/>
+    </w:pPr>
+    <w:rPr>
+      <w:b/>
+      <w:bCs/>
+      <w:sz w:val="22"/>
+      <w:szCs w:val="22"/>
+    </w:rPr>
+  </w:style>
+  <w:style w:type="character" w:styleId="Hyperlink">
+    <w:name w:val="Hyperlink"/>
+    <w:basedOn w:val="DefaultParagraphFont"/>
+    <w:uiPriority w:val="99"/>
+    <w:unhideWhenUsed/>
+    <w:rsid w:val="00DD00FE"/>
+    <w:rPr>
+      <w:color w:val="467886" w:themeColor="hyperlink"/>
+      <w:u w:val="single"/>
+    </w:rPr>
+  </w:style>
+  <w:style w:type="paragraph" w:styleId="TOC3">
+    <w:name w:val="toc 3"/>
+    <w:basedOn w:val="Normal"/>
+    <w:next w:val="Normal"/>
+    <w:autoRedefine/>
+    <w:uiPriority w:val="39"/>
+    <w:semiHidden/>
+    <w:unhideWhenUsed/>
+    <w:rsid w:val="00DD00FE"/>
+    <w:pPr>
+      <w:spacing w:after="0"/>
+      <w:ind w:left="480"/>
+      <w:jc w:val="left"/>
+    </w:pPr>
+    <w:rPr>
+      <w:sz w:val="20"/>
+      <w:szCs w:val="20"/>
+    </w:rPr>
+  </w:style>
+  <w:style w:type="paragraph" w:styleId="TOC4">
+    <w:name w:val="toc 4"/>
+    <w:basedOn w:val="Normal"/>
+    <w:next w:val="Normal"/>
+    <w:autoRedefine/>
+    <w:uiPriority w:val="39"/>
+    <w:semiHidden/>
+    <w:unhideWhenUsed/>
+    <w:rsid w:val="00DD00FE"/>
+    <w:pPr>
+      <w:spacing w:after="0"/>
+      <w:ind w:left="720"/>
+      <w:jc w:val="left"/>
+    </w:pPr>
+    <w:rPr>
+      <w:sz w:val="20"/>
+      <w:szCs w:val="20"/>
+    </w:rPr>
+  </w:style>
+  <w:style w:type="paragraph" w:styleId="TOC5">
+    <w:name w:val="toc 5"/>
+    <w:basedOn w:val="Normal"/>
+    <w:next w:val="Normal"/>
+    <w:autoRedefine/>
+    <w:uiPriority w:val="39"/>
+    <w:semiHidden/>
+    <w:unhideWhenUsed/>
+    <w:rsid w:val="00DD00FE"/>
+    <w:pPr>
+      <w:spacing w:after="0"/>
+      <w:ind w:left="960"/>
+      <w:jc w:val="left"/>
+    </w:pPr>
+    <w:rPr>
+      <w:sz w:val="20"/>
+      <w:szCs w:val="20"/>
+    </w:rPr>
+  </w:style>
+  <w:style w:type="paragraph" w:styleId="TOC6">
+    <w:name w:val="toc 6"/>
+    <w:basedOn w:val="Normal"/>
+    <w:next w:val="Normal"/>
+    <w:autoRedefine/>
+    <w:uiPriority w:val="39"/>
+    <w:semiHidden/>
+    <w:unhideWhenUsed/>
+    <w:rsid w:val="00DD00FE"/>
+    <w:pPr>
+      <w:spacing w:after="0"/>
+      <w:ind w:left="1200"/>
+      <w:jc w:val="left"/>
+    </w:pPr>
+    <w:rPr>
+      <w:sz w:val="20"/>
+      <w:szCs w:val="20"/>
+    </w:rPr>
+  </w:style>
+  <w:style w:type="paragraph" w:styleId="TOC7">
+    <w:name w:val="toc 7"/>
+    <w:basedOn w:val="Normal"/>
+    <w:next w:val="Normal"/>
+    <w:autoRedefine/>
+    <w:uiPriority w:val="39"/>
+    <w:semiHidden/>
+    <w:unhideWhenUsed/>
+    <w:rsid w:val="00DD00FE"/>
+    <w:pPr>
+      <w:spacing w:after="0"/>
+      <w:ind w:left="1440"/>
+      <w:jc w:val="left"/>
+    </w:pPr>
+    <w:rPr>
+      <w:sz w:val="20"/>
+      <w:szCs w:val="20"/>
+    </w:rPr>
+  </w:style>
+  <w:style w:type="paragraph" w:styleId="TOC8">
+    <w:name w:val="toc 8"/>
+    <w:basedOn w:val="Normal"/>
+    <w:next w:val="Normal"/>
+    <w:autoRedefine/>
+    <w:uiPriority w:val="39"/>
+    <w:semiHidden/>
+    <w:unhideWhenUsed/>
+    <w:rsid w:val="00DD00FE"/>
+    <w:pPr>
+      <w:spacing w:after="0"/>
+      <w:ind w:left="1680"/>
+      <w:jc w:val="left"/>
+    </w:pPr>
+    <w:rPr>
+      <w:sz w:val="20"/>
+      <w:szCs w:val="20"/>
+    </w:rPr>
+  </w:style>
+  <w:style w:type="paragraph" w:styleId="TOC9">
+    <w:name w:val="toc 9"/>
+    <w:basedOn w:val="Normal"/>
+    <w:next w:val="Normal"/>
+    <w:autoRedefine/>
+    <w:uiPriority w:val="39"/>
+    <w:semiHidden/>
+    <w:unhideWhenUsed/>
+    <w:rsid w:val="00DD00FE"/>
+    <w:pPr>
+      <w:spacing w:after="0"/>
+      <w:ind w:left="1920"/>
+      <w:jc w:val="left"/>
+    </w:pPr>
+    <w:rPr>
+      <w:sz w:val="20"/>
+      <w:szCs w:val="20"/>
+    </w:rPr>
+  </w:style>
 </w:styles>
 </file>
 
@@ -2715,4 +6076,16 @@
     </a:ext>
   </a:extLst>
 </a:theme>
+</file>
+
+<file path=customXml/item1.xml><?xml version="1.0" encoding="utf-8"?>
+<b:Sources xmlns:b="http://schemas.openxmlformats.org/officeDocument/2006/bibliography" xmlns="http://schemas.openxmlformats.org/officeDocument/2006/bibliography" SelectedStyle="/APASixthEditionOfficeOnline.xsl" StyleName="APA" Version="6"/>
+</file>
+
+<file path=customXml/itemProps1.xml><?xml version="1.0" encoding="utf-8"?>
+<ds:datastoreItem xmlns:ds="http://schemas.openxmlformats.org/officeDocument/2006/customXml" ds:itemID="{FA74AAE0-785A-844B-9D4C-BAAC572C3933}">
+  <ds:schemaRefs>
+    <ds:schemaRef ds:uri="http://schemas.openxmlformats.org/officeDocument/2006/bibliography"/>
+  </ds:schemaRefs>
+</ds:datastoreItem>
 </file>
</xml_diff>

<commit_message>
Adding upcomming events prototype
</commit_message>
<xml_diff>
--- a/arch/Doc1.docx
+++ b/arch/Doc1.docx
@@ -65,7 +65,7 @@
           <w:sz w:val="72"/>
           <w:szCs w:val="72"/>
         </w:rPr>
-        <w:t>Architecture of dynamic simulations platform</w:t>
+        <w:t>Architecture Of Smart Factory I</w:t>
       </w:r>
       <w:r>
         <w:rPr>
@@ -75,7 +75,7 @@
           <w:sz w:val="72"/>
           <w:szCs w:val="72"/>
         </w:rPr>
-        <w:t xml:space="preserve"> and Artificial organic f</w:t>
+        <w:t>C</w:t>
       </w:r>
       <w:r>
         <w:rPr>
@@ -85,7 +85,7 @@
           <w:sz w:val="72"/>
           <w:szCs w:val="72"/>
         </w:rPr>
-        <w:t>actory</w:t>
+        <w:t>S</w:t>
       </w:r>
     </w:p>
     <w:p>
@@ -3561,9 +3561,11 @@
       <w:r>
         <w:t xml:space="preserve"> my name is </w:t>
       </w:r>
+      <w:proofErr w:type="gramStart"/>
       <w:r>
         <w:t>Erik Palenčík,</w:t>
       </w:r>
+      <w:proofErr w:type="gramEnd"/>
       <w:r>
         <w:t xml:space="preserve"> while writing this book I work as Senior Software developer and starting my PhD study on the faculty of the mechanical engineering</w:t>
       </w:r>
@@ -3597,7 +3599,15 @@
     </w:p>
     <w:p>
       <w:r>
-        <w:t>As student I went to multiple books – maybe great in simulations community, but for me as free time simulation worker, they were useless, after reading four hundred pages, I read no information. So, this was the reason why to create my own publication to help students and bring fun to the simulations world.</w:t>
+        <w:t xml:space="preserve">As student I went to multiple books – maybe great in simulations community, but for me as free time simulation worker, they were useless, after reading four hundred pages, I read no information. So, this was the reason why to create my own publication to help students and bring fun to the </w:t>
+      </w:r>
+      <w:proofErr w:type="gramStart"/>
+      <w:r>
+        <w:t>simulations</w:t>
+      </w:r>
+      <w:proofErr w:type="gramEnd"/>
+      <w:r>
+        <w:t xml:space="preserve"> world.</w:t>
       </w:r>
     </w:p>
     <w:p>
@@ -3647,7 +3657,23 @@
         <w:t>Also,</w:t>
       </w:r>
       <w:r>
-        <w:t xml:space="preserve"> terrible UI and performance of another simulation tools like Anylogic (where UI performs terrible even on high end PC) and strong licensing like in Tecnomatix Plant simulation I decided to create my own platform</w:t>
+        <w:t xml:space="preserve"> terrible UI and performance of another simulation tools like </w:t>
+      </w:r>
+      <w:proofErr w:type="spellStart"/>
+      <w:r>
+        <w:t>Anylogic</w:t>
+      </w:r>
+      <w:proofErr w:type="spellEnd"/>
+      <w:r>
+        <w:t xml:space="preserve"> (where UI performs terrible even on high end PC) and strong licensing like in </w:t>
+      </w:r>
+      <w:proofErr w:type="spellStart"/>
+      <w:r>
+        <w:t>Tecnomatix</w:t>
+      </w:r>
+      <w:proofErr w:type="spellEnd"/>
+      <w:r>
+        <w:t xml:space="preserve"> Plant simulation I decided to create my own platform</w:t>
       </w:r>
       <w:r>
         <w:t>, which should be modern, open source, and deployable everywhere.</w:t>
@@ -3693,8 +3719,13 @@
       <w:pPr>
         <w:pStyle w:val="Heading2"/>
       </w:pPr>
-      <w:r>
-        <w:t>Ultimate goal of the book</w:t>
+      <w:proofErr w:type="gramStart"/>
+      <w:r>
+        <w:t>Ultimate goal</w:t>
+      </w:r>
+      <w:proofErr w:type="gramEnd"/>
+      <w:r>
+        <w:t xml:space="preserve"> of the book</w:t>
       </w:r>
     </w:p>
     <w:p>
@@ -3735,13 +3766,26 @@
         <w:t xml:space="preserve">The chapter will describe </w:t>
       </w:r>
       <w:r>
-        <w:t xml:space="preserve">architecture (and also trial) to create </w:t>
-      </w:r>
+        <w:t>architecture (</w:t>
+      </w:r>
+      <w:proofErr w:type="gramStart"/>
+      <w:r>
+        <w:t>and also</w:t>
+      </w:r>
+      <w:proofErr w:type="gramEnd"/>
+      <w:r>
+        <w:t xml:space="preserve"> trial) to create </w:t>
+      </w:r>
+      <w:proofErr w:type="spellStart"/>
       <w:r>
         <w:t>ƒ</w:t>
       </w:r>
       <w:r>
-        <w:t>ultimate corporate solution, which can be probably the ultimate AI project of life.</w:t>
+        <w:t>ultimate</w:t>
+      </w:r>
+      <w:proofErr w:type="spellEnd"/>
+      <w:r>
+        <w:t xml:space="preserve"> corporate solution, which can be probably the ultimate AI project of life.</w:t>
       </w:r>
     </w:p>
     <w:p>
@@ -3795,7 +3839,15 @@
     </w:p>
     <w:p>
       <w:r>
-        <w:t>Goal of my PhD study contained also study of living organism and their implementation in hard technical environment. As an inspiration for this idea was research of Japanese research about potential of bio organisms to calculate the most optimal paths for metro.</w:t>
+        <w:t xml:space="preserve">Goal of my PhD study contained also study of living organism and their implementation in hard technical environment. As an inspiration for this idea was research of Japanese research about potential of </w:t>
+      </w:r>
+      <w:proofErr w:type="gramStart"/>
+      <w:r>
+        <w:t>bio organisms</w:t>
+      </w:r>
+      <w:proofErr w:type="gramEnd"/>
+      <w:r>
+        <w:t xml:space="preserve"> to calculate the most optimal paths for metro.</w:t>
       </w:r>
     </w:p>
     <w:p>
@@ -3816,7 +3868,7 @@
           <w:noProof/>
         </w:rPr>
         <w:drawing>
-          <wp:inline distT="0" distB="0" distL="0" distR="0" wp14:anchorId="0C95DC35" wp14:editId="586B10F1">
+          <wp:inline distT="0" distB="0" distL="0" distR="0" wp14:anchorId="0C95DC35" wp14:editId="1E6472E9">
             <wp:extent cx="2370407" cy="3404687"/>
             <wp:effectExtent l="0" t="0" r="5080" b="0"/>
             <wp:docPr id="620118736" name="Picture 1" descr="Comparison of the Physarum networks with the Tokyo rail network. (A) In...  | Download Scientific Diagram"/>
@@ -3885,7 +3937,15 @@
     </w:p>
     <w:p>
       <w:r>
-        <w:t>As another point to this idea was the way how human neural network is created, the way how pain, struggle and repetition of task strengthens neural network connections. Why can’t we achieve something like this in cold hardware world? The neural theory says, that you can’t just replace human brain, because neural networks are connected for the body we are born in, so our brain can’t work in different body.</w:t>
+        <w:t xml:space="preserve">As another point to this idea was the way how human neural network is created, the way how pain, struggle and repetition of task strengthens neural network connections. Why can’t we achieve something like this in cold hardware world? The neural theory </w:t>
+      </w:r>
+      <w:proofErr w:type="gramStart"/>
+      <w:r>
+        <w:t>says,</w:t>
+      </w:r>
+      <w:proofErr w:type="gramEnd"/>
+      <w:r>
+        <w:t xml:space="preserve"> that you can’t just replace human brain, because neural networks are connected for the body we are born in, so our brain can’t work in different body.</w:t>
       </w:r>
     </w:p>
     <w:p>
@@ -3950,7 +4010,7 @@
           <w:rPr>
             <w:noProof/>
           </w:rPr>
-          <w:t>3</w:t>
+          <w:t>1</w:t>
         </w:r>
       </w:fldSimple>
       <w:r>
@@ -4022,7 +4082,7 @@
           <w:noProof/>
         </w:rPr>
         <w:drawing>
-          <wp:inline distT="0" distB="0" distL="0" distR="0" wp14:anchorId="40955CAE" wp14:editId="1103C361">
+          <wp:inline distT="0" distB="0" distL="0" distR="0" wp14:anchorId="40955CAE" wp14:editId="6695DDA2">
             <wp:extent cx="1787964" cy="2568107"/>
             <wp:effectExtent l="12700" t="12700" r="15875" b="10160"/>
             <wp:docPr id="200703877" name="Picture 1" descr="Comparison of the Physarum networks with the Tokyo rail network. (A) In...  | Download Scientific Diagram"/>
@@ -4090,7 +4150,7 @@
           <w:rPr>
             <w:noProof/>
           </w:rPr>
-          <w:t>4</w:t>
+          <w:t>2</w:t>
         </w:r>
       </w:fldSimple>
       <w:r>
@@ -4187,7 +4247,13 @@
       <w:bookmarkEnd w:id="11"/>
     </w:p>
     <w:p/>
-    <w:p/>
+    <w:p>
+      <w:pPr>
+        <w:rPr>
+          <w:lang w:val="sk-SK"/>
+        </w:rPr>
+      </w:pPr>
+    </w:p>
     <w:p>
       <w:pPr>
         <w:pStyle w:val="Heading1"/>
@@ -4234,10 +4300,12 @@
         <w:pStyle w:val="Heading2"/>
       </w:pPr>
       <w:bookmarkStart w:id="16" w:name="_Toc199684701"/>
+      <w:proofErr w:type="spellStart"/>
       <w:r>
         <w:t>Djikstra</w:t>
       </w:r>
       <w:bookmarkEnd w:id="16"/>
+      <w:proofErr w:type="spellEnd"/>
     </w:p>
     <w:p/>
     <w:p>
@@ -4318,7 +4386,20 @@
         </w:numPr>
       </w:pPr>
       <w:r>
-        <w:t>Normal distribution spawning – spawn in NormDist(10, 30)</w:t>
+        <w:t xml:space="preserve">Normal distribution spawning – spawn in </w:t>
+      </w:r>
+      <w:proofErr w:type="spellStart"/>
+      <w:proofErr w:type="gramStart"/>
+      <w:r>
+        <w:t>NormDist</w:t>
+      </w:r>
+      <w:proofErr w:type="spellEnd"/>
+      <w:r>
+        <w:t>(</w:t>
+      </w:r>
+      <w:proofErr w:type="gramEnd"/>
+      <w:r>
+        <w:t>10, 30)</w:t>
       </w:r>
     </w:p>
     <w:p>
@@ -4536,7 +4617,15 @@
       </w:pPr>
       <w:bookmarkStart w:id="21" w:name="_Toc199684706"/>
       <w:r>
-        <w:t>Entities and actors explanation</w:t>
+        <w:t xml:space="preserve">Entities and </w:t>
+      </w:r>
+      <w:proofErr w:type="gramStart"/>
+      <w:r>
+        <w:t>actors</w:t>
+      </w:r>
+      <w:proofErr w:type="gramEnd"/>
+      <w:r>
+        <w:t xml:space="preserve"> explanation</w:t>
       </w:r>
       <w:bookmarkEnd w:id="21"/>
     </w:p>
@@ -4576,7 +4665,15 @@
         <w:t xml:space="preserve"> </w:t>
       </w:r>
       <w:r>
-        <w:t>– in IT theory they can be the same thing, but in this cases I decided to use this two names separately.</w:t>
+        <w:t xml:space="preserve">– in IT theory they can be the same thing, but in this </w:t>
+      </w:r>
+      <w:proofErr w:type="gramStart"/>
+      <w:r>
+        <w:t>cases</w:t>
+      </w:r>
+      <w:proofErr w:type="gramEnd"/>
+      <w:r>
+        <w:t xml:space="preserve"> I decided to use this two names separately.</w:t>
       </w:r>
     </w:p>
     <w:p>
@@ -4586,7 +4683,17 @@
     </w:p>
     <w:p>
       <w:r>
-        <w:t>Actors are objects traveling between entities being able to change it’s state, wear states.</w:t>
+        <w:t xml:space="preserve">Actors are objects traveling between entities being able to change </w:t>
+      </w:r>
+      <w:proofErr w:type="spellStart"/>
+      <w:proofErr w:type="gramStart"/>
+      <w:r>
+        <w:t>it’s</w:t>
+      </w:r>
+      <w:proofErr w:type="spellEnd"/>
+      <w:proofErr w:type="gramEnd"/>
+      <w:r>
+        <w:t xml:space="preserve"> state, wear states.</w:t>
       </w:r>
     </w:p>
     <w:p>
@@ -4644,7 +4751,15 @@
     </w:p>
     <w:p>
       <w:r>
-        <w:t>Those behavior have something in common – they can provide or take actors. For handling different combination functions sim behaviors have to implement set of interfaces to be able. Interfaces entity can implement are:</w:t>
+        <w:t xml:space="preserve">Those behavior have something in common – they can provide or take actors. For handling different combination functions sim behaviors </w:t>
+      </w:r>
+      <w:proofErr w:type="gramStart"/>
+      <w:r>
+        <w:t>have to</w:t>
+      </w:r>
+      <w:proofErr w:type="gramEnd"/>
+      <w:r>
+        <w:t xml:space="preserve"> implement set of interfaces to be able. Interfaces entity can implement are:</w:t>
       </w:r>
     </w:p>
     <w:p>
@@ -4655,8 +4770,13 @@
           <w:numId w:val="10"/>
         </w:numPr>
       </w:pPr>
-      <w:r>
-        <w:t>ISimBehavior – this is basic interface every entity must implement.</w:t>
+      <w:proofErr w:type="spellStart"/>
+      <w:r>
+        <w:t>ISimBehavior</w:t>
+      </w:r>
+      <w:proofErr w:type="spellEnd"/>
+      <w:r>
+        <w:t xml:space="preserve"> – this is basic interface every entity must implement.</w:t>
       </w:r>
     </w:p>
     <w:p>
@@ -4667,8 +4787,13 @@
           <w:numId w:val="10"/>
         </w:numPr>
       </w:pPr>
-      <w:r>
-        <w:t>ActorTakerBehavior – this interface mean that entity can take actor</w:t>
+      <w:proofErr w:type="spellStart"/>
+      <w:r>
+        <w:t>ActorTakerBehavior</w:t>
+      </w:r>
+      <w:proofErr w:type="spellEnd"/>
+      <w:r>
+        <w:t xml:space="preserve"> – this interface mean that entity can take actor</w:t>
       </w:r>
     </w:p>
     <w:p>
@@ -4679,8 +4804,13 @@
           <w:numId w:val="10"/>
         </w:numPr>
       </w:pPr>
-      <w:r>
-        <w:t>ActorProviderBehavior – this interface mean that you can ask entity for some actor if available.</w:t>
+      <w:proofErr w:type="spellStart"/>
+      <w:r>
+        <w:t>ActorProviderBehavior</w:t>
+      </w:r>
+      <w:proofErr w:type="spellEnd"/>
+      <w:r>
+        <w:t xml:space="preserve"> – this interface mean that you can ask entity for some actor if available.</w:t>
       </w:r>
     </w:p>
     <w:p/>
@@ -4689,6 +4819,9 @@
         <w:jc w:val="center"/>
       </w:pPr>
       <w:r>
+        <w:rPr>
+          <w:noProof/>
+        </w:rPr>
         <w:lastRenderedPageBreak/>
         <w:drawing>
           <wp:inline distT="0" distB="0" distL="0" distR="0" wp14:anchorId="7062991C" wp14:editId="63EE5E71">
@@ -4740,9 +4873,18 @@
     </w:p>
     <w:p>
       <w:r>
-        <w:t>As every system also Turtle models have to somehow prepare load data, prepare them and then simulate.</w:t>
-      </w:r>
-    </w:p>
+        <w:t xml:space="preserve">As every system also Turtle models </w:t>
+      </w:r>
+      <w:proofErr w:type="gramStart"/>
+      <w:r>
+        <w:t>have to</w:t>
+      </w:r>
+      <w:proofErr w:type="gramEnd"/>
+      <w:r>
+        <w:t xml:space="preserve"> somehow prepare load data, prepare them and then simulate.</w:t>
+      </w:r>
+    </w:p>
+    <w:p/>
     <w:p>
       <w:pPr>
         <w:keepNext/>
@@ -4808,7 +4950,7 @@
           <w:rPr>
             <w:noProof/>
           </w:rPr>
-          <w:t>1</w:t>
+          <w:t>3</w:t>
         </w:r>
       </w:fldSimple>
       <w:r>
@@ -4882,7 +5024,15 @@
         <w:t xml:space="preserve"> </w:t>
       </w:r>
       <w:r>
-        <w:t>in which you entity should prepare data</w:t>
+        <w:t xml:space="preserve">in which </w:t>
+      </w:r>
+      <w:proofErr w:type="gramStart"/>
+      <w:r>
+        <w:t>you</w:t>
+      </w:r>
+      <w:proofErr w:type="gramEnd"/>
+      <w:r>
+        <w:t xml:space="preserve"> entity should prepare data</w:t>
       </w:r>
     </w:p>
     <w:p>
@@ -4902,7 +5052,177 @@
         <w:separator/>
       </w:r>
     </w:p>
-    <w:p/>
+    <w:p>
+      <w:pPr>
+        <w:pStyle w:val="Heading2"/>
+      </w:pPr>
+      <w:r>
+        <w:t>Upcoming events</w:t>
+      </w:r>
+    </w:p>
+    <w:p>
+      <w:r>
+        <w:t xml:space="preserve">To optimize data flow (and performance of app) in the communication there is mechanism called Upcoming Events. Upcoming events collects times of state change for every entity </w:t>
+      </w:r>
+      <w:r>
+        <w:t>and sends</w:t>
+      </w:r>
+      <w:r>
+        <w:t xml:space="preserve"> it to frontend which</w:t>
+      </w:r>
+      <w:r>
+        <w:t xml:space="preserve"> is responsible to run the timers to achieve this goal.</w:t>
+      </w:r>
+    </w:p>
+    <w:p>
+      <w:pPr>
+        <w:keepNext/>
+      </w:pPr>
+      <w:r>
+        <w:lastRenderedPageBreak/>
+        <w:drawing>
+          <wp:inline distT="0" distB="0" distL="0" distR="0" wp14:anchorId="1F566CB8" wp14:editId="27BB4B64">
+            <wp:extent cx="5943600" cy="3500120"/>
+            <wp:effectExtent l="12700" t="12700" r="12700" b="17780"/>
+            <wp:docPr id="123022322" name="Picture 1" descr="A screenshot of a computer&#10;&#10;Description automatically generated"/>
+            <wp:cNvGraphicFramePr>
+              <a:graphicFrameLocks xmlns:a="http://schemas.openxmlformats.org/drawingml/2006/main" noChangeAspect="1"/>
+            </wp:cNvGraphicFramePr>
+            <a:graphic xmlns:a="http://schemas.openxmlformats.org/drawingml/2006/main">
+              <a:graphicData uri="http://schemas.openxmlformats.org/drawingml/2006/picture">
+                <pic:pic xmlns:pic="http://schemas.openxmlformats.org/drawingml/2006/picture">
+                  <pic:nvPicPr>
+                    <pic:cNvPr id="123022322" name="Picture 1" descr="A screenshot of a computer&#10;&#10;Description automatically generated"/>
+                    <pic:cNvPicPr/>
+                  </pic:nvPicPr>
+                  <pic:blipFill>
+                    <a:blip r:embed="rId17"/>
+                    <a:stretch>
+                      <a:fillRect/>
+                    </a:stretch>
+                  </pic:blipFill>
+                  <pic:spPr>
+                    <a:xfrm>
+                      <a:off x="0" y="0"/>
+                      <a:ext cx="5943600" cy="3500120"/>
+                    </a:xfrm>
+                    <a:prstGeom prst="rect">
+                      <a:avLst/>
+                    </a:prstGeom>
+                    <a:ln>
+                      <a:solidFill>
+                        <a:srgbClr val="00B0F0"/>
+                      </a:solidFill>
+                    </a:ln>
+                  </pic:spPr>
+                </pic:pic>
+              </a:graphicData>
+            </a:graphic>
+          </wp:inline>
+        </w:drawing>
+      </w:r>
+    </w:p>
+    <w:p>
+      <w:pPr>
+        <w:pStyle w:val="Caption"/>
+        <w:jc w:val="center"/>
+      </w:pPr>
+      <w:r>
+        <w:t xml:space="preserve">Figure </w:t>
+      </w:r>
+      <w:fldSimple w:instr=" SEQ Figure \* ARABIC ">
+        <w:r>
+          <w:rPr>
+            <w:noProof/>
+          </w:rPr>
+          <w:t>4</w:t>
+        </w:r>
+      </w:fldSimple>
+      <w:r>
+        <w:t xml:space="preserve"> Upcoming events</w:t>
+      </w:r>
+    </w:p>
+    <w:p>
+      <w:r>
+        <w:t>Upcoming event can have following states:</w:t>
+      </w:r>
+    </w:p>
+    <w:p>
+      <w:pPr>
+        <w:pStyle w:val="ListParagraph"/>
+        <w:numPr>
+          <w:ilvl w:val="0"/>
+          <w:numId w:val="12"/>
+        </w:numPr>
+      </w:pPr>
+      <w:r>
+        <w:t xml:space="preserve">Going to </w:t>
+      </w:r>
+      <w:r>
+        <w:rPr>
+          <w:b/>
+          <w:bCs/>
+        </w:rPr>
+        <w:t>SPAWN</w:t>
+      </w:r>
+    </w:p>
+    <w:p>
+      <w:pPr>
+        <w:pStyle w:val="ListParagraph"/>
+        <w:numPr>
+          <w:ilvl w:val="0"/>
+          <w:numId w:val="12"/>
+        </w:numPr>
+      </w:pPr>
+      <w:r>
+        <w:t xml:space="preserve">Going to </w:t>
+      </w:r>
+      <w:r>
+        <w:rPr>
+          <w:b/>
+          <w:bCs/>
+        </w:rPr>
+        <w:t>UNSPAWN</w:t>
+      </w:r>
+    </w:p>
+    <w:p>
+      <w:pPr>
+        <w:pStyle w:val="ListParagraph"/>
+        <w:numPr>
+          <w:ilvl w:val="0"/>
+          <w:numId w:val="12"/>
+        </w:numPr>
+      </w:pPr>
+      <w:r>
+        <w:t xml:space="preserve">Going to </w:t>
+      </w:r>
+      <w:r>
+        <w:rPr>
+          <w:b/>
+          <w:bCs/>
+        </w:rPr>
+        <w:t>FINISH</w:t>
+      </w:r>
+    </w:p>
+    <w:p>
+      <w:pPr>
+        <w:pStyle w:val="ListParagraph"/>
+        <w:numPr>
+          <w:ilvl w:val="0"/>
+          <w:numId w:val="12"/>
+        </w:numPr>
+      </w:pPr>
+      <w:r>
+        <w:t xml:space="preserve">Going to </w:t>
+      </w:r>
+      <w:r>
+        <w:rPr>
+          <w:b/>
+          <w:bCs/>
+        </w:rPr>
+        <w:t>CANCEL</w:t>
+      </w:r>
+    </w:p>
     <w:p>
       <w:pPr>
         <w:pStyle w:val="Heading1"/>
@@ -4916,6 +5236,26 @@
     </w:p>
     <w:p>
       <w:pPr>
+        <w:pStyle w:val="Heading2"/>
+        <w:numPr>
+          <w:ilvl w:val="0"/>
+          <w:numId w:val="13"/>
+        </w:numPr>
+      </w:pPr>
+      <w:r>
+        <w:t>Bottle neck analysis</w:t>
+      </w:r>
+    </w:p>
+    <w:p>
+      <w:pPr>
+        <w:pStyle w:val="Heading2"/>
+      </w:pPr>
+      <w:r>
+        <w:t>Charing capacity</w:t>
+      </w:r>
+    </w:p>
+    <w:p>
+      <w:pPr>
         <w:pStyle w:val="Heading1"/>
       </w:pPr>
       <w:r>
@@ -4925,7 +5265,15 @@
     </w:p>
     <w:p>
       <w:r>
-        <w:t>As part of my research I had to interact somehow with LLM models.</w:t>
+        <w:t xml:space="preserve">As part of my </w:t>
+      </w:r>
+      <w:proofErr w:type="gramStart"/>
+      <w:r>
+        <w:t>research</w:t>
+      </w:r>
+      <w:proofErr w:type="gramEnd"/>
+      <w:r>
+        <w:t xml:space="preserve"> I had to interact somehow with LLM models.</w:t>
       </w:r>
     </w:p>
     <w:p>
@@ -4974,11 +5322,19 @@
     </w:p>
     <w:p>
       <w:r>
-        <w:t>For Turtle at first you have to Install MongoDB (community version is enough). Actual application runs in version 7-8, never tested the newer one.</w:t>
-      </w:r>
-    </w:p>
-    <w:p>
-      <w:hyperlink r:id="rId17" w:history="1">
+        <w:t xml:space="preserve">For Turtle at first you </w:t>
+      </w:r>
+      <w:proofErr w:type="gramStart"/>
+      <w:r>
+        <w:t>have to</w:t>
+      </w:r>
+      <w:proofErr w:type="gramEnd"/>
+      <w:r>
+        <w:t xml:space="preserve"> Install MongoDB (community version is enough). Actual application runs in version 7-8, never tested the newer one.</w:t>
+      </w:r>
+    </w:p>
+    <w:p>
+      <w:hyperlink r:id="rId18" w:history="1">
         <w:r>
           <w:rPr>
             <w:rStyle w:val="Hyperlink"/>
@@ -4989,7 +5345,15 @@
     </w:p>
     <w:p>
       <w:r>
-        <w:t>After installing MongoDB you can run pre-built executable file from following link “xxx”. Please select the platform you are currently on. Application uses in MongoDB database with name “turtle”, so please if this is inefficient use environment variable “TURTLE_SIM_DB_NAME”.</w:t>
+        <w:t xml:space="preserve">After installing </w:t>
+      </w:r>
+      <w:proofErr w:type="gramStart"/>
+      <w:r>
+        <w:t>MongoDB</w:t>
+      </w:r>
+      <w:proofErr w:type="gramEnd"/>
+      <w:r>
+        <w:t xml:space="preserve"> you can run pre-built executable file from following link “xxx”. Please select the platform you are currently on. Application uses in MongoDB database with name “turtle”, so please if this is inefficient use environment variable “TURTLE_SIM_DB_NAME”.</w:t>
       </w:r>
     </w:p>
     <w:p>
@@ -5013,7 +5377,23 @@
         <w:t xml:space="preserve"> we can find </w:t>
       </w:r>
       <w:r>
-        <w:t>similar interface being seen in environments like Anylogic or Tecnomatix Plant simulation</w:t>
+        <w:t xml:space="preserve">similar interface being seen in environments like </w:t>
+      </w:r>
+      <w:proofErr w:type="spellStart"/>
+      <w:r>
+        <w:t>Anylogic</w:t>
+      </w:r>
+      <w:proofErr w:type="spellEnd"/>
+      <w:r>
+        <w:t xml:space="preserve"> or </w:t>
+      </w:r>
+      <w:proofErr w:type="spellStart"/>
+      <w:r>
+        <w:t>Tecnomatix</w:t>
+      </w:r>
+      <w:proofErr w:type="spellEnd"/>
+      <w:r>
+        <w:t xml:space="preserve"> Plant simulation</w:t>
       </w:r>
       <w:r>
         <w:t>.</w:t>
@@ -5040,7 +5420,7 @@
                     <pic:cNvPicPr/>
                   </pic:nvPicPr>
                   <pic:blipFill>
-                    <a:blip r:embed="rId18"/>
+                    <a:blip r:embed="rId19"/>
                     <a:stretch>
                       <a:fillRect/>
                     </a:stretch>
@@ -5107,7 +5487,15 @@
     </w:p>
     <w:p>
       <w:r>
-        <w:t>This problem is not visible (or it’s error is so low on long run that it is irrelevant</w:t>
+        <w:t xml:space="preserve">This problem is not visible (or </w:t>
+      </w:r>
+      <w:proofErr w:type="gramStart"/>
+      <w:r>
+        <w:t>it’s</w:t>
+      </w:r>
+      <w:proofErr w:type="gramEnd"/>
+      <w:r>
+        <w:t xml:space="preserve"> error is so low on long run that it is irrelevant</w:t>
       </w:r>
       <w:r>
         <w:t>).</w:t>
@@ -5143,12 +5531,52 @@
           <w:b/>
           <w:bCs/>
         </w:rPr>
-        <w:t>XXX – popisat hierarchiu dependency tree</w:t>
-      </w:r>
-    </w:p>
-    <w:p>
-      <w:r>
-        <w:t>As solution looks promising it’s not helping. In following problem we will find why this problem is not an solution to our problem.</w:t>
+        <w:t xml:space="preserve">XXX – </w:t>
+      </w:r>
+      <w:proofErr w:type="spellStart"/>
+      <w:r>
+        <w:rPr>
+          <w:b/>
+          <w:bCs/>
+        </w:rPr>
+        <w:t>popisat</w:t>
+      </w:r>
+      <w:proofErr w:type="spellEnd"/>
+      <w:r>
+        <w:rPr>
+          <w:b/>
+          <w:bCs/>
+        </w:rPr>
+        <w:t xml:space="preserve"> </w:t>
+      </w:r>
+      <w:proofErr w:type="spellStart"/>
+      <w:r>
+        <w:rPr>
+          <w:b/>
+          <w:bCs/>
+        </w:rPr>
+        <w:t>hierarchiu</w:t>
+      </w:r>
+      <w:proofErr w:type="spellEnd"/>
+      <w:r>
+        <w:rPr>
+          <w:b/>
+          <w:bCs/>
+        </w:rPr>
+        <w:t xml:space="preserve"> dependency tree</w:t>
+      </w:r>
+    </w:p>
+    <w:p>
+      <w:r>
+        <w:t xml:space="preserve">As solution looks promising it’s not helping. In following </w:t>
+      </w:r>
+      <w:proofErr w:type="gramStart"/>
+      <w:r>
+        <w:t>problem</w:t>
+      </w:r>
+      <w:proofErr w:type="gramEnd"/>
+      <w:r>
+        <w:t xml:space="preserve"> we will find why this problem is not an solution to our problem.</w:t>
       </w:r>
     </w:p>
     <w:p>
@@ -5163,7 +5591,15 @@
     </w:p>
     <w:p>
       <w:r>
-        <w:t xml:space="preserve">As you can see on the image bellow. We came to the root of dependency tree, but we see that flow can start from two places. Red spawn point spawns entities in 00:03 second interval and the blue one in 00:05. Station afterwards manufactures in 00:10 seconds process time. Problem here is that because of </w:t>
+        <w:t xml:space="preserve">As you can see on the image bellow. We came to the root of dependency tree, but we see that flow can start from two places. Red spawn point </w:t>
+      </w:r>
+      <w:proofErr w:type="gramStart"/>
+      <w:r>
+        <w:t>spawns</w:t>
+      </w:r>
+      <w:proofErr w:type="gramEnd"/>
+      <w:r>
+        <w:t xml:space="preserve"> entities in 00:03 second interval and the blue one in 00:05. Station afterwards manufactures in 00:10 seconds process time. Problem here is that because of </w:t>
       </w:r>
       <w:r>
         <w:rPr>
@@ -5173,7 +5609,15 @@
         <w:t>red</w:t>
       </w:r>
       <w:r>
-        <w:t xml:space="preserve"> spawner is first in step tree, the will be always first so blue one, will be always blocked.</w:t>
+        <w:t xml:space="preserve"> spawner is first in step tree, </w:t>
+      </w:r>
+      <w:proofErr w:type="gramStart"/>
+      <w:r>
+        <w:t>the</w:t>
+      </w:r>
+      <w:proofErr w:type="gramEnd"/>
+      <w:r>
+        <w:t xml:space="preserve"> will be always first so blue one, will be always blocked.</w:t>
       </w:r>
     </w:p>
     <w:p>
@@ -5201,7 +5645,7 @@
                     <pic:cNvPicPr/>
                   </pic:nvPicPr>
                   <pic:blipFill>
-                    <a:blip r:embed="rId19"/>
+                    <a:blip r:embed="rId20"/>
                     <a:stretch>
                       <a:fillRect/>
                     </a:stretch>
@@ -5240,7 +5684,7 @@
           <w:rPr>
             <w:noProof/>
           </w:rPr>
-          <w:t>2</w:t>
+          <w:t>5</w:t>
         </w:r>
       </w:fldSimple>
       <w:r>
@@ -5250,7 +5694,15 @@
     <w:p>
       <w:r>
         <w:lastRenderedPageBreak/>
-        <w:t>The idea I came with is creation of lock mechanism, where blocked entities write their request to order unblocking status and this unblocking status should be primary order rule for entities sorting.</w:t>
+        <w:t xml:space="preserve">The idea I came with is creation of lock mechanism, where blocked entities write their request to order unblocking </w:t>
+      </w:r>
+      <w:proofErr w:type="gramStart"/>
+      <w:r>
+        <w:t>status</w:t>
+      </w:r>
+      <w:proofErr w:type="gramEnd"/>
+      <w:r>
+        <w:t xml:space="preserve"> and this unblocking status should be primary order rule for entities sorting.</w:t>
       </w:r>
     </w:p>
     <w:p>
@@ -5295,8 +5747,13 @@
       <w:pPr>
         <w:pStyle w:val="Heading2"/>
       </w:pPr>
-      <w:r>
-        <w:t>Divine and conquer architecture</w:t>
+      <w:proofErr w:type="spellStart"/>
+      <w:r>
+        <w:t>Divine</w:t>
+      </w:r>
+      <w:proofErr w:type="spellEnd"/>
+      <w:r>
+        <w:t xml:space="preserve"> and conquer architecture</w:t>
       </w:r>
       <w:r>
         <w:t xml:space="preserve"> advantages</w:t>
@@ -5533,8 +5990,21 @@
           <w:numId w:val="7"/>
         </w:numPr>
       </w:pPr>
-      <w:r>
-        <w:t>ThreeJS -  incredible 3D rendering platform which enabled creation of this project.</w:t>
+      <w:proofErr w:type="spellStart"/>
+      <w:r>
+        <w:t>ThreeJS</w:t>
+      </w:r>
+      <w:proofErr w:type="spellEnd"/>
+      <w:r>
+        <w:t xml:space="preserve"> </w:t>
+      </w:r>
+      <w:proofErr w:type="gramStart"/>
+      <w:r>
+        <w:t>-  incredible</w:t>
+      </w:r>
+      <w:proofErr w:type="gramEnd"/>
+      <w:r>
+        <w:t xml:space="preserve"> 3D rendering platform which enabled creation of this project.</w:t>
       </w:r>
     </w:p>
     <w:p>
@@ -5587,8 +6057,13 @@
           <w:numId w:val="7"/>
         </w:numPr>
       </w:pPr>
-      <w:r>
-        <w:t>Antd design – thanks for providing this beautiful UI library for free.</w:t>
+      <w:proofErr w:type="spellStart"/>
+      <w:r>
+        <w:t>Antd</w:t>
+      </w:r>
+      <w:proofErr w:type="spellEnd"/>
+      <w:r>
+        <w:t xml:space="preserve"> design – thanks for providing this beautiful UI library for free.</w:t>
       </w:r>
     </w:p>
     <w:p>
@@ -5610,7 +6085,15 @@
         </w:numPr>
       </w:pPr>
       <w:r>
-        <w:t>Golang – best thing which was created by google, I fell in love with this language after a few lines of code</w:t>
+        <w:t xml:space="preserve">Golang – best </w:t>
+      </w:r>
+      <w:proofErr w:type="gramStart"/>
+      <w:r>
+        <w:t>thing</w:t>
+      </w:r>
+      <w:proofErr w:type="gramEnd"/>
+      <w:r>
+        <w:t xml:space="preserve"> which was created by google, I fell in love with this language after a few lines of code</w:t>
       </w:r>
     </w:p>
     <w:p>
@@ -5622,7 +6105,23 @@
         </w:numPr>
       </w:pPr>
       <w:r>
-        <w:t>Gin Gonic – amazing web server framework thanks for it creation.</w:t>
+        <w:t xml:space="preserve">Gin </w:t>
+      </w:r>
+      <w:proofErr w:type="spellStart"/>
+      <w:r>
+        <w:t>Gonic</w:t>
+      </w:r>
+      <w:proofErr w:type="spellEnd"/>
+      <w:r>
+        <w:t xml:space="preserve"> – amazing web server framework thanks for </w:t>
+      </w:r>
+      <w:proofErr w:type="gramStart"/>
+      <w:r>
+        <w:t>it</w:t>
+      </w:r>
+      <w:proofErr w:type="gramEnd"/>
+      <w:r>
+        <w:t xml:space="preserve"> creation.</w:t>
       </w:r>
     </w:p>
     <w:p/>
@@ -5746,6 +6245,119 @@
 <file path=word/numbering.xml><?xml version="1.0" encoding="utf-8"?>
 <w:numbering xmlns:wpc="http://schemas.microsoft.com/office/word/2010/wordprocessingCanvas" xmlns:cx="http://schemas.microsoft.com/office/drawing/2014/chartex" xmlns:cx1="http://schemas.microsoft.com/office/drawing/2015/9/8/chartex" xmlns:cx2="http://schemas.microsoft.com/office/drawing/2015/10/21/chartex" xmlns:cx3="http://schemas.microsoft.com/office/drawing/2016/5/9/chartex" xmlns:cx4="http://schemas.microsoft.com/office/drawing/2016/5/10/chartex" xmlns:cx5="http://schemas.microsoft.com/office/drawing/2016/5/11/chartex" xmlns:cx6="http://schemas.microsoft.com/office/drawing/2016/5/12/chartex" xmlns:cx7="http://schemas.microsoft.com/office/drawing/2016/5/13/chartex" xmlns:cx8="http://schemas.microsoft.com/office/drawing/2016/5/14/chartex" xmlns:mc="http://schemas.openxmlformats.org/markup-compatibility/2006" xmlns:aink="http://schemas.microsoft.com/office/drawing/2016/ink" xmlns:am3d="http://schemas.microsoft.com/office/drawing/2017/model3d" xmlns:o="urn:schemas-microsoft-com:office:office" xmlns:oel="http://schemas.microsoft.com/office/2019/extlst" xmlns:r="http://schemas.openxmlformats.org/officeDocument/2006/relationships" xmlns:m="http://schemas.openxmlformats.org/officeDocument/2006/math" xmlns:v="urn:schemas-microsoft-com:vml" xmlns:wp14="http://schemas.microsoft.com/office/word/2010/wordprocessingDrawing" xmlns:wp="http://schemas.openxmlformats.org/drawingml/2006/wordprocessingDrawing" xmlns:w10="urn:schemas-microsoft-com:office:word" xmlns:w="http://schemas.openxmlformats.org/wordprocessingml/2006/main" xmlns:w14="http://schemas.microsoft.com/office/word/2010/wordml" xmlns:w15="http://schemas.microsoft.com/office/word/2012/wordml" xmlns:w16cex="http://schemas.microsoft.com/office/word/2018/wordml/cex" xmlns:w16cid="http://schemas.microsoft.com/office/word/2016/wordml/cid" xmlns:w16="http://schemas.microsoft.com/office/word/2018/wordml" xmlns:w16du="http://schemas.microsoft.com/office/word/2023/wordml/word16du" xmlns:w16sdtdh="http://schemas.microsoft.com/office/word/2020/wordml/sdtdatahash" xmlns:w16sdtfl="http://schemas.microsoft.com/office/word/2024/wordml/sdtformatlock" xmlns:w16se="http://schemas.microsoft.com/office/word/2015/wordml/symex" xmlns:wpg="http://schemas.microsoft.com/office/word/2010/wordprocessingGroup" xmlns:wpi="http://schemas.microsoft.com/office/word/2010/wordprocessingInk" xmlns:wne="http://schemas.microsoft.com/office/word/2006/wordml" xmlns:wps="http://schemas.microsoft.com/office/word/2010/wordprocessingShape" mc:Ignorable="w14 w15 w16se w16cid w16 w16cex w16sdtdh w16sdtfl w16du wp14">
   <w:abstractNum w:abstractNumId="0" w15:restartNumberingAfterBreak="0">
+    <w:nsid w:val="1E752DF5"/>
+    <w:multiLevelType w:val="hybridMultilevel"/>
+    <w:tmpl w:val="93C8FDEA"/>
+    <w:lvl w:ilvl="0" w:tplc="CE3AFB26">
+      <w:start w:val="4"/>
+      <w:numFmt w:val="bullet"/>
+      <w:lvlText w:val="-"/>
+      <w:lvlJc w:val="left"/>
+      <w:pPr>
+        <w:ind w:left="720" w:hanging="360"/>
+      </w:pPr>
+      <w:rPr>
+        <w:rFonts w:ascii="Aptos" w:eastAsiaTheme="minorHAnsi" w:hAnsi="Aptos" w:cstheme="minorBidi" w:hint="default"/>
+      </w:rPr>
+    </w:lvl>
+    <w:lvl w:ilvl="1" w:tplc="04090003" w:tentative="1">
+      <w:start w:val="1"/>
+      <w:numFmt w:val="bullet"/>
+      <w:lvlText w:val="o"/>
+      <w:lvlJc w:val="left"/>
+      <w:pPr>
+        <w:ind w:left="1440" w:hanging="360"/>
+      </w:pPr>
+      <w:rPr>
+        <w:rFonts w:ascii="Courier New" w:hAnsi="Courier New" w:cs="Courier New" w:hint="default"/>
+      </w:rPr>
+    </w:lvl>
+    <w:lvl w:ilvl="2" w:tplc="04090005" w:tentative="1">
+      <w:start w:val="1"/>
+      <w:numFmt w:val="bullet"/>
+      <w:lvlText w:val=""/>
+      <w:lvlJc w:val="left"/>
+      <w:pPr>
+        <w:ind w:left="2160" w:hanging="360"/>
+      </w:pPr>
+      <w:rPr>
+        <w:rFonts w:ascii="Wingdings" w:hAnsi="Wingdings" w:hint="default"/>
+      </w:rPr>
+    </w:lvl>
+    <w:lvl w:ilvl="3" w:tplc="04090001" w:tentative="1">
+      <w:start w:val="1"/>
+      <w:numFmt w:val="bullet"/>
+      <w:lvlText w:val=""/>
+      <w:lvlJc w:val="left"/>
+      <w:pPr>
+        <w:ind w:left="2880" w:hanging="360"/>
+      </w:pPr>
+      <w:rPr>
+        <w:rFonts w:ascii="Symbol" w:hAnsi="Symbol" w:hint="default"/>
+      </w:rPr>
+    </w:lvl>
+    <w:lvl w:ilvl="4" w:tplc="04090003" w:tentative="1">
+      <w:start w:val="1"/>
+      <w:numFmt w:val="bullet"/>
+      <w:lvlText w:val="o"/>
+      <w:lvlJc w:val="left"/>
+      <w:pPr>
+        <w:ind w:left="3600" w:hanging="360"/>
+      </w:pPr>
+      <w:rPr>
+        <w:rFonts w:ascii="Courier New" w:hAnsi="Courier New" w:cs="Courier New" w:hint="default"/>
+      </w:rPr>
+    </w:lvl>
+    <w:lvl w:ilvl="5" w:tplc="04090005" w:tentative="1">
+      <w:start w:val="1"/>
+      <w:numFmt w:val="bullet"/>
+      <w:lvlText w:val=""/>
+      <w:lvlJc w:val="left"/>
+      <w:pPr>
+        <w:ind w:left="4320" w:hanging="360"/>
+      </w:pPr>
+      <w:rPr>
+        <w:rFonts w:ascii="Wingdings" w:hAnsi="Wingdings" w:hint="default"/>
+      </w:rPr>
+    </w:lvl>
+    <w:lvl w:ilvl="6" w:tplc="04090001" w:tentative="1">
+      <w:start w:val="1"/>
+      <w:numFmt w:val="bullet"/>
+      <w:lvlText w:val=""/>
+      <w:lvlJc w:val="left"/>
+      <w:pPr>
+        <w:ind w:left="5040" w:hanging="360"/>
+      </w:pPr>
+      <w:rPr>
+        <w:rFonts w:ascii="Symbol" w:hAnsi="Symbol" w:hint="default"/>
+      </w:rPr>
+    </w:lvl>
+    <w:lvl w:ilvl="7" w:tplc="04090003" w:tentative="1">
+      <w:start w:val="1"/>
+      <w:numFmt w:val="bullet"/>
+      <w:lvlText w:val="o"/>
+      <w:lvlJc w:val="left"/>
+      <w:pPr>
+        <w:ind w:left="5760" w:hanging="360"/>
+      </w:pPr>
+      <w:rPr>
+        <w:rFonts w:ascii="Courier New" w:hAnsi="Courier New" w:cs="Courier New" w:hint="default"/>
+      </w:rPr>
+    </w:lvl>
+    <w:lvl w:ilvl="8" w:tplc="04090005" w:tentative="1">
+      <w:start w:val="1"/>
+      <w:numFmt w:val="bullet"/>
+      <w:lvlText w:val=""/>
+      <w:lvlJc w:val="left"/>
+      <w:pPr>
+        <w:ind w:left="6480" w:hanging="360"/>
+      </w:pPr>
+      <w:rPr>
+        <w:rFonts w:ascii="Wingdings" w:hAnsi="Wingdings" w:hint="default"/>
+      </w:rPr>
+    </w:lvl>
+  </w:abstractNum>
+  <w:abstractNum w:abstractNumId="1" w15:restartNumberingAfterBreak="0">
     <w:nsid w:val="20870315"/>
     <w:multiLevelType w:val="hybridMultilevel"/>
     <w:tmpl w:val="E028177C"/>
@@ -5858,7 +6470,7 @@
       </w:rPr>
     </w:lvl>
   </w:abstractNum>
-  <w:abstractNum w:abstractNumId="1" w15:restartNumberingAfterBreak="0">
+  <w:abstractNum w:abstractNumId="2" w15:restartNumberingAfterBreak="0">
     <w:nsid w:val="27CF5CA7"/>
     <w:multiLevelType w:val="hybridMultilevel"/>
     <w:tmpl w:val="9F3096E6"/>
@@ -5949,7 +6561,7 @@
       </w:pPr>
     </w:lvl>
   </w:abstractNum>
-  <w:abstractNum w:abstractNumId="2" w15:restartNumberingAfterBreak="0">
+  <w:abstractNum w:abstractNumId="3" w15:restartNumberingAfterBreak="0">
     <w:nsid w:val="29876CA7"/>
     <w:multiLevelType w:val="hybridMultilevel"/>
     <w:tmpl w:val="2F843196"/>
@@ -6036,7 +6648,7 @@
       </w:pPr>
     </w:lvl>
   </w:abstractNum>
-  <w:abstractNum w:abstractNumId="3" w15:restartNumberingAfterBreak="0">
+  <w:abstractNum w:abstractNumId="4" w15:restartNumberingAfterBreak="0">
     <w:nsid w:val="2F0F0E85"/>
     <w:multiLevelType w:val="hybridMultilevel"/>
     <w:tmpl w:val="54049098"/>
@@ -6149,7 +6761,7 @@
       </w:rPr>
     </w:lvl>
   </w:abstractNum>
-  <w:abstractNum w:abstractNumId="4" w15:restartNumberingAfterBreak="0">
+  <w:abstractNum w:abstractNumId="5" w15:restartNumberingAfterBreak="0">
     <w:nsid w:val="390A7916"/>
     <w:multiLevelType w:val="hybridMultilevel"/>
     <w:tmpl w:val="D83C1EF6"/>
@@ -6238,7 +6850,7 @@
       </w:pPr>
     </w:lvl>
   </w:abstractNum>
-  <w:abstractNum w:abstractNumId="5" w15:restartNumberingAfterBreak="0">
+  <w:abstractNum w:abstractNumId="6" w15:restartNumberingAfterBreak="0">
     <w:nsid w:val="3CBE022B"/>
     <w:multiLevelType w:val="hybridMultilevel"/>
     <w:tmpl w:val="A584553C"/>
@@ -6324,7 +6936,7 @@
       </w:pPr>
     </w:lvl>
   </w:abstractNum>
-  <w:abstractNum w:abstractNumId="6" w15:restartNumberingAfterBreak="0">
+  <w:abstractNum w:abstractNumId="7" w15:restartNumberingAfterBreak="0">
     <w:nsid w:val="44176435"/>
     <w:multiLevelType w:val="hybridMultilevel"/>
     <w:tmpl w:val="5D10CCB0"/>
@@ -6413,7 +7025,7 @@
       </w:pPr>
     </w:lvl>
   </w:abstractNum>
-  <w:abstractNum w:abstractNumId="7" w15:restartNumberingAfterBreak="0">
+  <w:abstractNum w:abstractNumId="8" w15:restartNumberingAfterBreak="0">
     <w:nsid w:val="67765E3C"/>
     <w:multiLevelType w:val="hybridMultilevel"/>
     <w:tmpl w:val="D1C884C2"/>
@@ -6526,7 +7138,7 @@
       </w:rPr>
     </w:lvl>
   </w:abstractNum>
-  <w:abstractNum w:abstractNumId="8" w15:restartNumberingAfterBreak="0">
+  <w:abstractNum w:abstractNumId="9" w15:restartNumberingAfterBreak="0">
     <w:nsid w:val="7D660949"/>
     <w:multiLevelType w:val="hybridMultilevel"/>
     <w:tmpl w:val="F162EF4C"/>
@@ -6613,7 +7225,7 @@
       </w:pPr>
     </w:lvl>
   </w:abstractNum>
-  <w:abstractNum w:abstractNumId="9" w15:restartNumberingAfterBreak="0">
+  <w:abstractNum w:abstractNumId="10" w15:restartNumberingAfterBreak="0">
     <w:nsid w:val="7FF536DF"/>
     <w:multiLevelType w:val="hybridMultilevel"/>
     <w:tmpl w:val="7D0A4546"/>
@@ -6727,37 +7339,46 @@
     </w:lvl>
   </w:abstractNum>
   <w:num w:numId="1" w16cid:durableId="553080324">
+    <w:abstractNumId w:val="3"/>
+  </w:num>
+  <w:num w:numId="2" w16cid:durableId="1013991618">
+    <w:abstractNumId w:val="9"/>
+  </w:num>
+  <w:num w:numId="3" w16cid:durableId="1111783951">
+    <w:abstractNumId w:val="7"/>
+  </w:num>
+  <w:num w:numId="4" w16cid:durableId="894854962">
     <w:abstractNumId w:val="2"/>
   </w:num>
-  <w:num w:numId="2" w16cid:durableId="1013991618">
+  <w:num w:numId="5" w16cid:durableId="1269463773">
+    <w:abstractNumId w:val="6"/>
+  </w:num>
+  <w:num w:numId="6" w16cid:durableId="1839999538">
+    <w:abstractNumId w:val="10"/>
+  </w:num>
+  <w:num w:numId="7" w16cid:durableId="1535968713">
+    <w:abstractNumId w:val="1"/>
+  </w:num>
+  <w:num w:numId="8" w16cid:durableId="1240948107">
+    <w:abstractNumId w:val="5"/>
+  </w:num>
+  <w:num w:numId="9" w16cid:durableId="1716394698">
     <w:abstractNumId w:val="8"/>
   </w:num>
-  <w:num w:numId="3" w16cid:durableId="1111783951">
-    <w:abstractNumId w:val="6"/>
+  <w:num w:numId="10" w16cid:durableId="1045177567">
+    <w:abstractNumId w:val="4"/>
   </w:num>
-  <w:num w:numId="4" w16cid:durableId="894854962">
-    <w:abstractNumId w:val="1"/>
+  <w:num w:numId="11" w16cid:durableId="1743210684">
+    <w:abstractNumId w:val="3"/>
+    <w:lvlOverride w:ilvl="0">
+      <w:startOverride w:val="1"/>
+    </w:lvlOverride>
   </w:num>
-  <w:num w:numId="5" w16cid:durableId="1269463773">
-    <w:abstractNumId w:val="5"/>
-  </w:num>
-  <w:num w:numId="6" w16cid:durableId="1839999538">
-    <w:abstractNumId w:val="9"/>
-  </w:num>
-  <w:num w:numId="7" w16cid:durableId="1535968713">
+  <w:num w:numId="12" w16cid:durableId="1875844296">
     <w:abstractNumId w:val="0"/>
   </w:num>
-  <w:num w:numId="8" w16cid:durableId="1240948107">
-    <w:abstractNumId w:val="4"/>
-  </w:num>
-  <w:num w:numId="9" w16cid:durableId="1716394698">
-    <w:abstractNumId w:val="7"/>
-  </w:num>
-  <w:num w:numId="10" w16cid:durableId="1045177567">
+  <w:num w:numId="13" w16cid:durableId="108671367">
     <w:abstractNumId w:val="3"/>
-  </w:num>
-  <w:num w:numId="11" w16cid:durableId="1743210684">
-    <w:abstractNumId w:val="2"/>
     <w:lvlOverride w:ilvl="0">
       <w:startOverride w:val="1"/>
     </w:lvlOverride>

</xml_diff>